<commit_message>
added micreoservice building guid
</commit_message>
<xml_diff>
--- a/interview_preparation/Frontend/JS/promises.docx
+++ b/interview_preparation/Frontend/JS/promises.docx
@@ -25,7 +25,7 @@
                     </pic:cNvPicPr>
                   </pic:nvPicPr>
                   <pic:blipFill>
-                    <a:blip r:embed="rId4" cstate="print">
+                    <a:blip r:embed="rId5" cstate="print">
                       <a:extLst>
                         <a:ext uri="{28A0092B-C50C-407E-A947-70E740481C1C}">
                           <a14:useLocalDpi xmlns:a14="http://schemas.microsoft.com/office/drawing/2010/main" val="0"/>
@@ -57,6 +57,2099 @@
         </w:drawing>
       </w:r>
     </w:p>
+    <w:p>
+      <w:pPr>
+        <w:pStyle w:val="ListParagraph"/>
+        <w:rPr>
+          <w:sz w:val="32"/>
+          <w:szCs w:val="32"/>
+        </w:rPr>
+      </w:pPr>
+    </w:p>
+    <w:p>
+      <w:pPr>
+        <w:pStyle w:val="ListParagraph"/>
+        <w:rPr>
+          <w:sz w:val="32"/>
+          <w:szCs w:val="32"/>
+        </w:rPr>
+      </w:pPr>
+    </w:p>
+    <w:p>
+      <w:pPr>
+        <w:spacing w:before="480" w:after="0" w:line="480" w:lineRule="atLeast"/>
+        <w:rPr>
+          <w:rFonts w:ascii="Georgia" w:eastAsia="Times New Roman" w:hAnsi="Georgia" w:cs="Times New Roman"/>
+          <w:color w:val="292929"/>
+          <w:spacing w:val="-1"/>
+          <w:sz w:val="30"/>
+          <w:szCs w:val="30"/>
+          <w:lang w:eastAsia="en-IN"/>
+        </w:rPr>
+      </w:pPr>
+      <w:r>
+        <w:rPr>
+          <w:rFonts w:ascii="Georgia" w:eastAsia="Times New Roman" w:hAnsi="Georgia" w:cs="Times New Roman"/>
+          <w:color w:val="292929"/>
+          <w:spacing w:val="-1"/>
+          <w:sz w:val="30"/>
+          <w:szCs w:val="30"/>
+          <w:lang w:eastAsia="en-IN"/>
+        </w:rPr>
+        <w:t>Promises provide an elegant way to handle asynchronous operations in JavaScript. Once, it was the breakthrough solution to avoid callback hell. However, not many developers understand what’s going inside them. As a result, many tend to make mistakes in using Promises in practice.</w:t>
+      </w:r>
+    </w:p>
+    <w:p>
+      <w:pPr>
+        <w:spacing w:before="480" w:after="0" w:line="480" w:lineRule="atLeast"/>
+        <w:rPr>
+          <w:rFonts w:ascii="Georgia" w:eastAsia="Times New Roman" w:hAnsi="Georgia" w:cs="Times New Roman"/>
+          <w:color w:val="292929"/>
+          <w:spacing w:val="-1"/>
+          <w:sz w:val="30"/>
+          <w:szCs w:val="30"/>
+          <w:lang w:eastAsia="en-IN"/>
+        </w:rPr>
+      </w:pPr>
+      <w:r>
+        <w:rPr>
+          <w:rFonts w:ascii="Georgia" w:eastAsia="Times New Roman" w:hAnsi="Georgia" w:cs="Times New Roman"/>
+          <w:color w:val="292929"/>
+          <w:spacing w:val="-1"/>
+          <w:sz w:val="30"/>
+          <w:szCs w:val="30"/>
+          <w:lang w:eastAsia="en-IN"/>
+        </w:rPr>
+        <w:t>In this article, I will discuss five common mistakes using Promises in JavaScript so that you can avoid them in the first place.</w:t>
+      </w:r>
+    </w:p>
+    <w:p>
+      <w:pPr>
+        <w:spacing w:before="492" w:after="0" w:line="420" w:lineRule="atLeast"/>
+        <w:outlineLvl w:val="0"/>
+        <w:rPr>
+          <w:rFonts w:ascii="Helvetica" w:eastAsia="Times New Roman" w:hAnsi="Helvetica" w:cs="Helvetica"/>
+          <w:b/>
+          <w:bCs/>
+          <w:color w:val="292929"/>
+          <w:kern w:val="36"/>
+          <w:sz w:val="33"/>
+          <w:szCs w:val="33"/>
+          <w:lang w:eastAsia="en-IN"/>
+        </w:rPr>
+      </w:pPr>
+      <w:r>
+        <w:rPr>
+          <w:rFonts w:ascii="Helvetica" w:eastAsia="Times New Roman" w:hAnsi="Helvetica" w:cs="Helvetica"/>
+          <w:b/>
+          <w:bCs/>
+          <w:color w:val="292929"/>
+          <w:kern w:val="36"/>
+          <w:sz w:val="33"/>
+          <w:szCs w:val="33"/>
+          <w:lang w:eastAsia="en-IN"/>
+        </w:rPr>
+        <w:t>1. Avoid Promise Hell</w:t>
+      </w:r>
+    </w:p>
+    <w:p>
+      <w:pPr>
+        <w:spacing w:before="206" w:after="0" w:line="480" w:lineRule="atLeast"/>
+        <w:rPr>
+          <w:rFonts w:ascii="Georgia" w:eastAsia="Times New Roman" w:hAnsi="Georgia" w:cs="Times New Roman"/>
+          <w:color w:val="292929"/>
+          <w:spacing w:val="-1"/>
+          <w:sz w:val="30"/>
+          <w:szCs w:val="30"/>
+          <w:lang w:eastAsia="en-IN"/>
+        </w:rPr>
+      </w:pPr>
+      <w:r>
+        <w:rPr>
+          <w:rFonts w:ascii="Georgia" w:eastAsia="Times New Roman" w:hAnsi="Georgia" w:cs="Times New Roman"/>
+          <w:color w:val="292929"/>
+          <w:spacing w:val="-1"/>
+          <w:sz w:val="30"/>
+          <w:szCs w:val="30"/>
+          <w:lang w:eastAsia="en-IN"/>
+        </w:rPr>
+        <w:t>Usually, Promises are used to avoid callback hell. But misusing them can cause Promise Hell.</w:t>
+      </w:r>
+    </w:p>
+    <w:p>
+      <w:pPr>
+        <w:spacing w:before="206" w:after="0" w:line="480" w:lineRule="atLeast"/>
+        <w:rPr>
+          <w:rFonts w:ascii="Georgia" w:eastAsia="Times New Roman" w:hAnsi="Georgia" w:cs="Times New Roman"/>
+          <w:color w:val="292929"/>
+          <w:spacing w:val="-1"/>
+          <w:sz w:val="30"/>
+          <w:szCs w:val="30"/>
+          <w:lang w:eastAsia="en-IN"/>
+        </w:rPr>
+      </w:pPr>
+      <w:r>
+        <w:rPr>
+          <w:noProof/>
+        </w:rPr>
+        <w:lastRenderedPageBreak/>
+        <w:drawing>
+          <wp:inline distT="0" distB="0" distL="0" distR="0" wp14:anchorId="46D8FB76" wp14:editId="287B958E">
+            <wp:extent cx="5731510" cy="2416810"/>
+            <wp:effectExtent l="0" t="0" r="2540" b="2540"/>
+            <wp:docPr id="4" name="Picture 4" descr="Graphical user interface, text, application&#10;&#10;Description automatically generated"/>
+            <wp:cNvGraphicFramePr>
+              <a:graphicFrameLocks xmlns:a="http://schemas.openxmlformats.org/drawingml/2006/main" noChangeAspect="1"/>
+            </wp:cNvGraphicFramePr>
+            <a:graphic xmlns:a="http://schemas.openxmlformats.org/drawingml/2006/main">
+              <a:graphicData uri="http://schemas.openxmlformats.org/drawingml/2006/picture">
+                <pic:pic xmlns:pic="http://schemas.openxmlformats.org/drawingml/2006/picture">
+                  <pic:nvPicPr>
+                    <pic:cNvPr id="4" name="Picture 4" descr="Graphical user interface, text, application&#10;&#10;Description automatically generated"/>
+                    <pic:cNvPicPr/>
+                  </pic:nvPicPr>
+                  <pic:blipFill>
+                    <a:blip r:embed="rId6"/>
+                    <a:stretch>
+                      <a:fillRect/>
+                    </a:stretch>
+                  </pic:blipFill>
+                  <pic:spPr>
+                    <a:xfrm>
+                      <a:off x="0" y="0"/>
+                      <a:ext cx="5731510" cy="2416810"/>
+                    </a:xfrm>
+                    <a:prstGeom prst="rect">
+                      <a:avLst/>
+                    </a:prstGeom>
+                  </pic:spPr>
+                </pic:pic>
+              </a:graphicData>
+            </a:graphic>
+          </wp:inline>
+        </w:drawing>
+      </w:r>
+    </w:p>
+    <w:p>
+      <w:pPr>
+        <w:spacing w:before="480" w:after="0" w:line="480" w:lineRule="atLeast"/>
+        <w:rPr>
+          <w:rFonts w:ascii="Georgia" w:eastAsia="Times New Roman" w:hAnsi="Georgia" w:cs="Times New Roman"/>
+          <w:color w:val="292929"/>
+          <w:spacing w:val="-1"/>
+          <w:sz w:val="30"/>
+          <w:szCs w:val="30"/>
+          <w:lang w:eastAsia="en-IN"/>
+        </w:rPr>
+      </w:pPr>
+      <w:r>
+        <w:rPr>
+          <w:rFonts w:ascii="Georgia" w:eastAsia="Times New Roman" w:hAnsi="Georgia" w:cs="Times New Roman"/>
+          <w:color w:val="292929"/>
+          <w:spacing w:val="-1"/>
+          <w:sz w:val="30"/>
+          <w:szCs w:val="30"/>
+          <w:lang w:eastAsia="en-IN"/>
+        </w:rPr>
+        <w:t>In the above example, we have nested three Promises to </w:t>
+      </w:r>
+      <w:r>
+        <w:rPr>
+          <w:rFonts w:ascii="Courier New" w:eastAsia="Times New Roman" w:hAnsi="Courier New" w:cs="Courier New"/>
+          <w:color w:val="292929"/>
+          <w:spacing w:val="-1"/>
+          <w:sz w:val="23"/>
+          <w:szCs w:val="23"/>
+          <w:shd w:val="clear" w:color="auto" w:fill="F2F2F2"/>
+          <w:lang w:eastAsia="en-IN"/>
+        </w:rPr>
+        <w:t>userLogin</w:t>
+      </w:r>
+      <w:r>
+        <w:rPr>
+          <w:rFonts w:ascii="Georgia" w:eastAsia="Times New Roman" w:hAnsi="Georgia" w:cs="Times New Roman"/>
+          <w:color w:val="292929"/>
+          <w:spacing w:val="-1"/>
+          <w:sz w:val="30"/>
+          <w:szCs w:val="30"/>
+          <w:lang w:eastAsia="en-IN"/>
+        </w:rPr>
+        <w:t>, </w:t>
+      </w:r>
+      <w:r>
+        <w:rPr>
+          <w:rFonts w:ascii="Courier New" w:eastAsia="Times New Roman" w:hAnsi="Courier New" w:cs="Courier New"/>
+          <w:color w:val="292929"/>
+          <w:spacing w:val="-1"/>
+          <w:sz w:val="23"/>
+          <w:szCs w:val="23"/>
+          <w:shd w:val="clear" w:color="auto" w:fill="F2F2F2"/>
+          <w:lang w:eastAsia="en-IN"/>
+        </w:rPr>
+        <w:t>getArticle</w:t>
+      </w:r>
+      <w:r>
+        <w:rPr>
+          <w:rFonts w:ascii="Georgia" w:eastAsia="Times New Roman" w:hAnsi="Georgia" w:cs="Times New Roman"/>
+          <w:color w:val="292929"/>
+          <w:spacing w:val="-1"/>
+          <w:sz w:val="30"/>
+          <w:szCs w:val="30"/>
+          <w:lang w:eastAsia="en-IN"/>
+        </w:rPr>
+        <w:t>, and </w:t>
+      </w:r>
+      <w:r>
+        <w:rPr>
+          <w:rFonts w:ascii="Courier New" w:eastAsia="Times New Roman" w:hAnsi="Courier New" w:cs="Courier New"/>
+          <w:color w:val="292929"/>
+          <w:spacing w:val="-1"/>
+          <w:sz w:val="23"/>
+          <w:szCs w:val="23"/>
+          <w:shd w:val="clear" w:color="auto" w:fill="F2F2F2"/>
+          <w:lang w:eastAsia="en-IN"/>
+        </w:rPr>
+        <w:t>showArticle</w:t>
+      </w:r>
+      <w:r>
+        <w:rPr>
+          <w:rFonts w:ascii="Georgia" w:eastAsia="Times New Roman" w:hAnsi="Georgia" w:cs="Times New Roman"/>
+          <w:color w:val="292929"/>
+          <w:spacing w:val="-1"/>
+          <w:sz w:val="30"/>
+          <w:szCs w:val="30"/>
+          <w:lang w:eastAsia="en-IN"/>
+        </w:rPr>
+        <w:t>. As you can see, the complexity will grow proportionally to the lines of code and, it could become unreadable.</w:t>
+      </w:r>
+    </w:p>
+    <w:p>
+      <w:pPr>
+        <w:spacing w:before="480" w:after="0" w:line="480" w:lineRule="atLeast"/>
+        <w:rPr>
+          <w:rFonts w:ascii="Georgia" w:eastAsia="Times New Roman" w:hAnsi="Georgia" w:cs="Times New Roman"/>
+          <w:color w:val="292929"/>
+          <w:spacing w:val="-1"/>
+          <w:sz w:val="30"/>
+          <w:szCs w:val="30"/>
+          <w:lang w:eastAsia="en-IN"/>
+        </w:rPr>
+      </w:pPr>
+      <w:r>
+        <w:rPr>
+          <w:rFonts w:ascii="Georgia" w:eastAsia="Times New Roman" w:hAnsi="Georgia" w:cs="Times New Roman"/>
+          <w:color w:val="292929"/>
+          <w:spacing w:val="-1"/>
+          <w:sz w:val="30"/>
+          <w:szCs w:val="30"/>
+          <w:lang w:eastAsia="en-IN"/>
+        </w:rPr>
+        <w:t>To avoid this we need to un-nest our code by returning </w:t>
+      </w:r>
+      <w:r>
+        <w:rPr>
+          <w:rFonts w:ascii="Courier New" w:eastAsia="Times New Roman" w:hAnsi="Courier New" w:cs="Courier New"/>
+          <w:color w:val="292929"/>
+          <w:spacing w:val="-1"/>
+          <w:sz w:val="23"/>
+          <w:szCs w:val="23"/>
+          <w:shd w:val="clear" w:color="auto" w:fill="F2F2F2"/>
+          <w:lang w:eastAsia="en-IN"/>
+        </w:rPr>
+        <w:t>getArticle</w:t>
+      </w:r>
+      <w:r>
+        <w:rPr>
+          <w:rFonts w:ascii="Georgia" w:eastAsia="Times New Roman" w:hAnsi="Georgia" w:cs="Times New Roman"/>
+          <w:color w:val="292929"/>
+          <w:spacing w:val="-1"/>
+          <w:sz w:val="30"/>
+          <w:szCs w:val="30"/>
+          <w:lang w:eastAsia="en-IN"/>
+        </w:rPr>
+        <w:t> from the first </w:t>
+      </w:r>
+      <w:r>
+        <w:rPr>
+          <w:rFonts w:ascii="Courier New" w:eastAsia="Times New Roman" w:hAnsi="Courier New" w:cs="Courier New"/>
+          <w:color w:val="292929"/>
+          <w:spacing w:val="-1"/>
+          <w:sz w:val="23"/>
+          <w:szCs w:val="23"/>
+          <w:shd w:val="clear" w:color="auto" w:fill="F2F2F2"/>
+          <w:lang w:eastAsia="en-IN"/>
+        </w:rPr>
+        <w:t>then</w:t>
+      </w:r>
+      <w:r>
+        <w:rPr>
+          <w:rFonts w:ascii="Georgia" w:eastAsia="Times New Roman" w:hAnsi="Georgia" w:cs="Times New Roman"/>
+          <w:color w:val="292929"/>
+          <w:spacing w:val="-1"/>
+          <w:sz w:val="30"/>
+          <w:szCs w:val="30"/>
+          <w:lang w:eastAsia="en-IN"/>
+        </w:rPr>
+        <w:t> and handle it in the second </w:t>
+      </w:r>
+      <w:r>
+        <w:rPr>
+          <w:rFonts w:ascii="Courier New" w:eastAsia="Times New Roman" w:hAnsi="Courier New" w:cs="Courier New"/>
+          <w:color w:val="292929"/>
+          <w:spacing w:val="-1"/>
+          <w:sz w:val="23"/>
+          <w:szCs w:val="23"/>
+          <w:shd w:val="clear" w:color="auto" w:fill="F2F2F2"/>
+          <w:lang w:eastAsia="en-IN"/>
+        </w:rPr>
+        <w:t>then</w:t>
+      </w:r>
+      <w:r>
+        <w:rPr>
+          <w:rFonts w:ascii="Georgia" w:eastAsia="Times New Roman" w:hAnsi="Georgia" w:cs="Times New Roman"/>
+          <w:color w:val="292929"/>
+          <w:spacing w:val="-1"/>
+          <w:sz w:val="30"/>
+          <w:szCs w:val="30"/>
+          <w:lang w:eastAsia="en-IN"/>
+        </w:rPr>
+        <w:t> .</w:t>
+      </w:r>
+    </w:p>
+    <w:p>
+      <w:pPr>
+        <w:spacing w:before="480" w:after="0" w:line="480" w:lineRule="atLeast"/>
+        <w:rPr>
+          <w:rFonts w:ascii="Georgia" w:eastAsia="Times New Roman" w:hAnsi="Georgia" w:cs="Times New Roman"/>
+          <w:color w:val="292929"/>
+          <w:spacing w:val="-1"/>
+          <w:sz w:val="30"/>
+          <w:szCs w:val="30"/>
+          <w:lang w:eastAsia="en-IN"/>
+        </w:rPr>
+      </w:pPr>
+      <w:r>
+        <w:rPr>
+          <w:noProof/>
+        </w:rPr>
+        <w:drawing>
+          <wp:inline distT="0" distB="0" distL="0" distR="0" wp14:anchorId="2D13C413" wp14:editId="6A55D50E">
+            <wp:extent cx="5705475" cy="2867025"/>
+            <wp:effectExtent l="0" t="0" r="9525" b="9525"/>
+            <wp:docPr id="5" name="Picture 5" descr="Graphical user interface, text, application, email&#10;&#10;Description automatically generated"/>
+            <wp:cNvGraphicFramePr>
+              <a:graphicFrameLocks xmlns:a="http://schemas.openxmlformats.org/drawingml/2006/main" noChangeAspect="1"/>
+            </wp:cNvGraphicFramePr>
+            <a:graphic xmlns:a="http://schemas.openxmlformats.org/drawingml/2006/main">
+              <a:graphicData uri="http://schemas.openxmlformats.org/drawingml/2006/picture">
+                <pic:pic xmlns:pic="http://schemas.openxmlformats.org/drawingml/2006/picture">
+                  <pic:nvPicPr>
+                    <pic:cNvPr id="5" name="Picture 5" descr="Graphical user interface, text, application, email&#10;&#10;Description automatically generated"/>
+                    <pic:cNvPicPr/>
+                  </pic:nvPicPr>
+                  <pic:blipFill>
+                    <a:blip r:embed="rId7"/>
+                    <a:stretch>
+                      <a:fillRect/>
+                    </a:stretch>
+                  </pic:blipFill>
+                  <pic:spPr>
+                    <a:xfrm>
+                      <a:off x="0" y="0"/>
+                      <a:ext cx="5705475" cy="2867025"/>
+                    </a:xfrm>
+                    <a:prstGeom prst="rect">
+                      <a:avLst/>
+                    </a:prstGeom>
+                  </pic:spPr>
+                </pic:pic>
+              </a:graphicData>
+            </a:graphic>
+          </wp:inline>
+        </w:drawing>
+      </w:r>
+    </w:p>
+    <w:p>
+      <w:pPr>
+        <w:spacing w:before="492" w:after="0" w:line="420" w:lineRule="atLeast"/>
+        <w:outlineLvl w:val="0"/>
+        <w:rPr>
+          <w:rFonts w:ascii="Helvetica" w:eastAsia="Times New Roman" w:hAnsi="Helvetica" w:cs="Helvetica"/>
+          <w:b/>
+          <w:bCs/>
+          <w:color w:val="292929"/>
+          <w:kern w:val="36"/>
+          <w:sz w:val="33"/>
+          <w:szCs w:val="33"/>
+          <w:lang w:eastAsia="en-IN"/>
+        </w:rPr>
+      </w:pPr>
+      <w:r>
+        <w:rPr>
+          <w:rFonts w:ascii="Helvetica" w:eastAsia="Times New Roman" w:hAnsi="Helvetica" w:cs="Helvetica"/>
+          <w:b/>
+          <w:bCs/>
+          <w:color w:val="292929"/>
+          <w:kern w:val="36"/>
+          <w:sz w:val="33"/>
+          <w:szCs w:val="33"/>
+          <w:lang w:eastAsia="en-IN"/>
+        </w:rPr>
+        <w:lastRenderedPageBreak/>
+        <w:t>2. Using try/catch block inside the Promise Definition</w:t>
+      </w:r>
+    </w:p>
+    <w:p>
+      <w:pPr>
+        <w:spacing w:before="206" w:after="0" w:line="480" w:lineRule="atLeast"/>
+        <w:rPr>
+          <w:rFonts w:ascii="Georgia" w:eastAsia="Times New Roman" w:hAnsi="Georgia" w:cs="Times New Roman"/>
+          <w:color w:val="292929"/>
+          <w:spacing w:val="-1"/>
+          <w:sz w:val="30"/>
+          <w:szCs w:val="30"/>
+          <w:lang w:eastAsia="en-IN"/>
+        </w:rPr>
+      </w:pPr>
+      <w:r>
+        <w:rPr>
+          <w:rFonts w:ascii="Georgia" w:eastAsia="Times New Roman" w:hAnsi="Georgia" w:cs="Times New Roman"/>
+          <w:color w:val="292929"/>
+          <w:spacing w:val="-1"/>
+          <w:sz w:val="30"/>
+          <w:szCs w:val="30"/>
+          <w:lang w:eastAsia="en-IN"/>
+        </w:rPr>
+        <w:t>Usually, we use the try/catch block for error handling. However, using the try/catch block within the Promise object is not recommended.</w:t>
+      </w:r>
+    </w:p>
+    <w:p>
+      <w:pPr>
+        <w:spacing w:before="480" w:after="0" w:line="480" w:lineRule="atLeast"/>
+        <w:rPr>
+          <w:rFonts w:ascii="Georgia" w:eastAsia="Times New Roman" w:hAnsi="Georgia" w:cs="Times New Roman"/>
+          <w:color w:val="292929"/>
+          <w:spacing w:val="-1"/>
+          <w:sz w:val="30"/>
+          <w:szCs w:val="30"/>
+          <w:lang w:eastAsia="en-IN"/>
+        </w:rPr>
+      </w:pPr>
+      <w:r>
+        <w:rPr>
+          <w:rFonts w:ascii="Georgia" w:eastAsia="Times New Roman" w:hAnsi="Georgia" w:cs="Times New Roman"/>
+          <w:color w:val="292929"/>
+          <w:spacing w:val="-1"/>
+          <w:sz w:val="30"/>
+          <w:szCs w:val="30"/>
+          <w:lang w:eastAsia="en-IN"/>
+        </w:rPr>
+        <w:t>That’s because if there are any errors, the Promise object will automatically handle them in the catch scope.</w:t>
+      </w:r>
+    </w:p>
+    <w:p>
+      <w:pPr>
+        <w:spacing w:before="480" w:after="0" w:line="480" w:lineRule="atLeast"/>
+        <w:rPr>
+          <w:rFonts w:ascii="Georgia" w:eastAsia="Times New Roman" w:hAnsi="Georgia" w:cs="Times New Roman"/>
+          <w:color w:val="292929"/>
+          <w:spacing w:val="-1"/>
+          <w:sz w:val="30"/>
+          <w:szCs w:val="30"/>
+          <w:lang w:eastAsia="en-IN"/>
+        </w:rPr>
+      </w:pPr>
+      <w:r>
+        <w:rPr>
+          <w:noProof/>
+        </w:rPr>
+        <w:drawing>
+          <wp:inline distT="0" distB="0" distL="0" distR="0" wp14:anchorId="4D5821CB" wp14:editId="2D8B99B3">
+            <wp:extent cx="5731510" cy="3038475"/>
+            <wp:effectExtent l="0" t="0" r="2540" b="9525"/>
+            <wp:docPr id="6" name="Picture 6" descr="Graphical user interface, text, application, email&#10;&#10;Description automatically generated"/>
+            <wp:cNvGraphicFramePr>
+              <a:graphicFrameLocks xmlns:a="http://schemas.openxmlformats.org/drawingml/2006/main" noChangeAspect="1"/>
+            </wp:cNvGraphicFramePr>
+            <a:graphic xmlns:a="http://schemas.openxmlformats.org/drawingml/2006/main">
+              <a:graphicData uri="http://schemas.openxmlformats.org/drawingml/2006/picture">
+                <pic:pic xmlns:pic="http://schemas.openxmlformats.org/drawingml/2006/picture">
+                  <pic:nvPicPr>
+                    <pic:cNvPr id="6" name="Picture 6" descr="Graphical user interface, text, application, email&#10;&#10;Description automatically generated"/>
+                    <pic:cNvPicPr/>
+                  </pic:nvPicPr>
+                  <pic:blipFill>
+                    <a:blip r:embed="rId8"/>
+                    <a:stretch>
+                      <a:fillRect/>
+                    </a:stretch>
+                  </pic:blipFill>
+                  <pic:spPr>
+                    <a:xfrm>
+                      <a:off x="0" y="0"/>
+                      <a:ext cx="5731510" cy="3038475"/>
+                    </a:xfrm>
+                    <a:prstGeom prst="rect">
+                      <a:avLst/>
+                    </a:prstGeom>
+                  </pic:spPr>
+                </pic:pic>
+              </a:graphicData>
+            </a:graphic>
+          </wp:inline>
+        </w:drawing>
+      </w:r>
+    </w:p>
+    <w:p>
+      <w:pPr>
+        <w:spacing w:before="480" w:after="0" w:line="480" w:lineRule="atLeast"/>
+        <w:rPr>
+          <w:rFonts w:ascii="Georgia" w:eastAsia="Times New Roman" w:hAnsi="Georgia" w:cs="Times New Roman"/>
+          <w:color w:val="292929"/>
+          <w:spacing w:val="-1"/>
+          <w:sz w:val="30"/>
+          <w:szCs w:val="30"/>
+          <w:lang w:eastAsia="en-IN"/>
+        </w:rPr>
+      </w:pPr>
+      <w:r>
+        <w:rPr>
+          <w:rFonts w:ascii="Georgia" w:eastAsia="Times New Roman" w:hAnsi="Georgia" w:cs="Times New Roman"/>
+          <w:color w:val="292929"/>
+          <w:spacing w:val="-1"/>
+          <w:sz w:val="30"/>
+          <w:szCs w:val="30"/>
+          <w:lang w:eastAsia="en-IN"/>
+        </w:rPr>
+        <w:t>In the above example, we have used the try/catch block within the Promise scope.</w:t>
+      </w:r>
+    </w:p>
+    <w:p>
+      <w:pPr>
+        <w:spacing w:before="480" w:after="0" w:line="480" w:lineRule="atLeast"/>
+        <w:rPr>
+          <w:rFonts w:ascii="Georgia" w:eastAsia="Times New Roman" w:hAnsi="Georgia" w:cs="Times New Roman"/>
+          <w:color w:val="292929"/>
+          <w:spacing w:val="-1"/>
+          <w:sz w:val="30"/>
+          <w:szCs w:val="30"/>
+          <w:lang w:eastAsia="en-IN"/>
+        </w:rPr>
+      </w:pPr>
+      <w:r>
+        <w:rPr>
+          <w:rFonts w:ascii="Georgia" w:eastAsia="Times New Roman" w:hAnsi="Georgia" w:cs="Times New Roman"/>
+          <w:color w:val="292929"/>
+          <w:spacing w:val="-1"/>
+          <w:sz w:val="30"/>
+          <w:szCs w:val="30"/>
+          <w:lang w:eastAsia="en-IN"/>
+        </w:rPr>
+        <w:t>But, Promise itself catches all errors (even typos) within its scope without the try/catch block. It ensures that all exceptions thrown during the execution are acquired and converted to a rejected Promise.</w:t>
+      </w:r>
+    </w:p>
+    <w:p>
+      <w:pPr>
+        <w:spacing w:before="480" w:after="0" w:line="480" w:lineRule="atLeast"/>
+        <w:rPr>
+          <w:rFonts w:ascii="Georgia" w:eastAsia="Times New Roman" w:hAnsi="Georgia" w:cs="Times New Roman"/>
+          <w:color w:val="292929"/>
+          <w:spacing w:val="-1"/>
+          <w:sz w:val="30"/>
+          <w:szCs w:val="30"/>
+          <w:lang w:eastAsia="en-IN"/>
+        </w:rPr>
+      </w:pPr>
+      <w:r>
+        <w:rPr>
+          <w:noProof/>
+        </w:rPr>
+        <w:lastRenderedPageBreak/>
+        <w:drawing>
+          <wp:inline distT="0" distB="0" distL="0" distR="0" wp14:anchorId="03523031" wp14:editId="2DF54C4E">
+            <wp:extent cx="5731510" cy="2435225"/>
+            <wp:effectExtent l="0" t="0" r="2540" b="3175"/>
+            <wp:docPr id="7" name="Picture 7" descr="Graphical user interface, text, application&#10;&#10;Description automatically generated"/>
+            <wp:cNvGraphicFramePr>
+              <a:graphicFrameLocks xmlns:a="http://schemas.openxmlformats.org/drawingml/2006/main" noChangeAspect="1"/>
+            </wp:cNvGraphicFramePr>
+            <a:graphic xmlns:a="http://schemas.openxmlformats.org/drawingml/2006/main">
+              <a:graphicData uri="http://schemas.openxmlformats.org/drawingml/2006/picture">
+                <pic:pic xmlns:pic="http://schemas.openxmlformats.org/drawingml/2006/picture">
+                  <pic:nvPicPr>
+                    <pic:cNvPr id="7" name="Picture 7" descr="Graphical user interface, text, application&#10;&#10;Description automatically generated"/>
+                    <pic:cNvPicPr/>
+                  </pic:nvPicPr>
+                  <pic:blipFill>
+                    <a:blip r:embed="rId9"/>
+                    <a:stretch>
+                      <a:fillRect/>
+                    </a:stretch>
+                  </pic:blipFill>
+                  <pic:spPr>
+                    <a:xfrm>
+                      <a:off x="0" y="0"/>
+                      <a:ext cx="5731510" cy="2435225"/>
+                    </a:xfrm>
+                    <a:prstGeom prst="rect">
+                      <a:avLst/>
+                    </a:prstGeom>
+                  </pic:spPr>
+                </pic:pic>
+              </a:graphicData>
+            </a:graphic>
+          </wp:inline>
+        </w:drawing>
+      </w:r>
+    </w:p>
+    <w:p>
+      <w:pPr>
+        <w:spacing w:before="480" w:after="0" w:line="480" w:lineRule="atLeast"/>
+        <w:rPr>
+          <w:rFonts w:ascii="Georgia" w:eastAsia="Times New Roman" w:hAnsi="Georgia" w:cs="Times New Roman"/>
+          <w:i/>
+          <w:iCs/>
+          <w:color w:val="292929"/>
+          <w:spacing w:val="-1"/>
+          <w:sz w:val="32"/>
+          <w:szCs w:val="32"/>
+          <w:lang w:eastAsia="en-IN"/>
+        </w:rPr>
+      </w:pPr>
+      <w:r>
+        <w:rPr>
+          <w:rFonts w:ascii="Georgia" w:eastAsia="Times New Roman" w:hAnsi="Georgia" w:cs="Times New Roman"/>
+          <w:b/>
+          <w:bCs/>
+          <w:i/>
+          <w:iCs/>
+          <w:color w:val="292929"/>
+          <w:spacing w:val="-1"/>
+          <w:sz w:val="32"/>
+          <w:szCs w:val="32"/>
+          <w:lang w:eastAsia="en-IN"/>
+        </w:rPr>
+        <w:t>Note: </w:t>
+      </w:r>
+      <w:r>
+        <w:rPr>
+          <w:rFonts w:ascii="Georgia" w:eastAsia="Times New Roman" w:hAnsi="Georgia" w:cs="Times New Roman"/>
+          <w:i/>
+          <w:iCs/>
+          <w:color w:val="292929"/>
+          <w:spacing w:val="-1"/>
+          <w:sz w:val="32"/>
+          <w:szCs w:val="32"/>
+          <w:lang w:eastAsia="en-IN"/>
+        </w:rPr>
+        <w:t>It is crucial to use the </w:t>
+      </w:r>
+      <w:r>
+        <w:rPr>
+          <w:rFonts w:ascii="Courier New" w:eastAsia="Times New Roman" w:hAnsi="Courier New" w:cs="Courier New"/>
+          <w:i/>
+          <w:iCs/>
+          <w:color w:val="292929"/>
+          <w:spacing w:val="-1"/>
+          <w:sz w:val="20"/>
+          <w:szCs w:val="20"/>
+          <w:shd w:val="clear" w:color="auto" w:fill="F2F2F2"/>
+          <w:lang w:eastAsia="en-IN"/>
+        </w:rPr>
+        <w:t>.catch()</w:t>
+      </w:r>
+      <w:r>
+        <w:rPr>
+          <w:rFonts w:ascii="Georgia" w:eastAsia="Times New Roman" w:hAnsi="Georgia" w:cs="Times New Roman"/>
+          <w:i/>
+          <w:iCs/>
+          <w:color w:val="292929"/>
+          <w:spacing w:val="-1"/>
+          <w:sz w:val="32"/>
+          <w:szCs w:val="32"/>
+          <w:lang w:eastAsia="en-IN"/>
+        </w:rPr>
+        <w:t> block in the Promise block. Else, your test cases can fail and also the application might crash during the production phase.</w:t>
+      </w:r>
+    </w:p>
+    <w:p>
+      <w:pPr>
+        <w:spacing w:before="480" w:after="0" w:line="480" w:lineRule="atLeast"/>
+        <w:rPr>
+          <w:rFonts w:ascii="Georgia" w:eastAsia="Times New Roman" w:hAnsi="Georgia" w:cs="Times New Roman"/>
+          <w:color w:val="292929"/>
+          <w:spacing w:val="-1"/>
+          <w:sz w:val="30"/>
+          <w:szCs w:val="30"/>
+          <w:lang w:eastAsia="en-IN"/>
+        </w:rPr>
+      </w:pPr>
+      <w:r>
+        <w:rPr>
+          <w:rFonts w:ascii="Georgia" w:eastAsia="Times New Roman" w:hAnsi="Georgia" w:cs="Times New Roman"/>
+          <w:color w:val="292929"/>
+          <w:spacing w:val="-1"/>
+          <w:sz w:val="30"/>
+          <w:szCs w:val="30"/>
+          <w:lang w:eastAsia="en-IN"/>
+        </w:rPr>
+        <w:t>This will always work except for the next mistake I’m going to discuss.</w:t>
+      </w:r>
+    </w:p>
+    <w:p>
+      <w:pPr>
+        <w:spacing w:before="492" w:after="0" w:line="420" w:lineRule="atLeast"/>
+        <w:outlineLvl w:val="0"/>
+        <w:rPr>
+          <w:rFonts w:ascii="Helvetica" w:eastAsia="Times New Roman" w:hAnsi="Helvetica" w:cs="Helvetica"/>
+          <w:b/>
+          <w:bCs/>
+          <w:color w:val="292929"/>
+          <w:kern w:val="36"/>
+          <w:sz w:val="33"/>
+          <w:szCs w:val="33"/>
+          <w:lang w:eastAsia="en-IN"/>
+        </w:rPr>
+      </w:pPr>
+      <w:r>
+        <w:rPr>
+          <w:rFonts w:ascii="Helvetica" w:eastAsia="Times New Roman" w:hAnsi="Helvetica" w:cs="Helvetica"/>
+          <w:b/>
+          <w:bCs/>
+          <w:color w:val="292929"/>
+          <w:kern w:val="36"/>
+          <w:sz w:val="33"/>
+          <w:szCs w:val="33"/>
+          <w:lang w:eastAsia="en-IN"/>
+        </w:rPr>
+        <w:t>3. Using the Asynchronous function inside the Promise block</w:t>
+      </w:r>
+    </w:p>
+    <w:p>
+      <w:pPr>
+        <w:spacing w:before="206" w:after="0" w:line="480" w:lineRule="atLeast"/>
+        <w:rPr>
+          <w:rFonts w:ascii="Georgia" w:eastAsia="Times New Roman" w:hAnsi="Georgia" w:cs="Times New Roman"/>
+          <w:color w:val="292929"/>
+          <w:spacing w:val="-1"/>
+          <w:sz w:val="30"/>
+          <w:szCs w:val="30"/>
+          <w:lang w:eastAsia="en-IN"/>
+        </w:rPr>
+      </w:pPr>
+      <w:r>
+        <w:rPr>
+          <w:rFonts w:ascii="Courier New" w:eastAsia="Times New Roman" w:hAnsi="Courier New" w:cs="Courier New"/>
+          <w:color w:val="292929"/>
+          <w:spacing w:val="-1"/>
+          <w:sz w:val="23"/>
+          <w:szCs w:val="23"/>
+          <w:shd w:val="clear" w:color="auto" w:fill="F2F2F2"/>
+          <w:lang w:eastAsia="en-IN"/>
+        </w:rPr>
+        <w:t>Async/Await</w:t>
+      </w:r>
+      <w:r>
+        <w:rPr>
+          <w:rFonts w:ascii="Georgia" w:eastAsia="Times New Roman" w:hAnsi="Georgia" w:cs="Times New Roman"/>
+          <w:color w:val="292929"/>
+          <w:spacing w:val="-1"/>
+          <w:sz w:val="30"/>
+          <w:szCs w:val="30"/>
+          <w:lang w:eastAsia="en-IN"/>
+        </w:rPr>
+        <w:t> is a more advanced syntax for dealing with multiple Promises in synchronous code. When we use the </w:t>
+      </w:r>
+      <w:r>
+        <w:rPr>
+          <w:rFonts w:ascii="Courier New" w:eastAsia="Times New Roman" w:hAnsi="Courier New" w:cs="Courier New"/>
+          <w:color w:val="292929"/>
+          <w:spacing w:val="-1"/>
+          <w:sz w:val="23"/>
+          <w:szCs w:val="23"/>
+          <w:shd w:val="clear" w:color="auto" w:fill="F2F2F2"/>
+          <w:lang w:eastAsia="en-IN"/>
+        </w:rPr>
+        <w:t>async</w:t>
+      </w:r>
+      <w:r>
+        <w:rPr>
+          <w:rFonts w:ascii="Georgia" w:eastAsia="Times New Roman" w:hAnsi="Georgia" w:cs="Times New Roman"/>
+          <w:color w:val="292929"/>
+          <w:spacing w:val="-1"/>
+          <w:sz w:val="30"/>
+          <w:szCs w:val="30"/>
+          <w:lang w:eastAsia="en-IN"/>
+        </w:rPr>
+        <w:t> keyword before a function declaration, it returns a Promise, and we can use the </w:t>
+      </w:r>
+      <w:r>
+        <w:rPr>
+          <w:rFonts w:ascii="Courier New" w:eastAsia="Times New Roman" w:hAnsi="Courier New" w:cs="Courier New"/>
+          <w:color w:val="292929"/>
+          <w:spacing w:val="-1"/>
+          <w:sz w:val="23"/>
+          <w:szCs w:val="23"/>
+          <w:shd w:val="clear" w:color="auto" w:fill="F2F2F2"/>
+          <w:lang w:eastAsia="en-IN"/>
+        </w:rPr>
+        <w:t>await</w:t>
+      </w:r>
+      <w:r>
+        <w:rPr>
+          <w:rFonts w:ascii="Georgia" w:eastAsia="Times New Roman" w:hAnsi="Georgia" w:cs="Times New Roman"/>
+          <w:color w:val="292929"/>
+          <w:spacing w:val="-1"/>
+          <w:sz w:val="30"/>
+          <w:szCs w:val="30"/>
+          <w:lang w:eastAsia="en-IN"/>
+        </w:rPr>
+        <w:t> keyword to stop the code until the Promise we’re waiting for resolves or rejects.</w:t>
+      </w:r>
+    </w:p>
+    <w:p>
+      <w:pPr>
+        <w:spacing w:before="420" w:after="0" w:line="600" w:lineRule="atLeast"/>
+        <w:rPr>
+          <w:rFonts w:ascii="Helvetica" w:eastAsia="Times New Roman" w:hAnsi="Helvetica" w:cs="Helvetica"/>
+          <w:color w:val="757575"/>
+          <w:spacing w:val="-2"/>
+          <w:sz w:val="42"/>
+          <w:szCs w:val="42"/>
+          <w:lang w:eastAsia="en-IN"/>
+        </w:rPr>
+      </w:pPr>
+      <w:r>
+        <w:rPr>
+          <w:rFonts w:ascii="Helvetica" w:eastAsia="Times New Roman" w:hAnsi="Helvetica" w:cs="Helvetica"/>
+          <w:i/>
+          <w:iCs/>
+          <w:color w:val="757575"/>
+          <w:spacing w:val="-2"/>
+          <w:sz w:val="42"/>
+          <w:szCs w:val="42"/>
+          <w:lang w:eastAsia="en-IN"/>
+        </w:rPr>
+        <w:t>But there are some side effects of an Async function when you put it inside a Promise block.</w:t>
+      </w:r>
+    </w:p>
+    <w:p>
+      <w:pPr>
+        <w:spacing w:before="595" w:after="0" w:line="480" w:lineRule="atLeast"/>
+        <w:rPr>
+          <w:rFonts w:ascii="Georgia" w:eastAsia="Times New Roman" w:hAnsi="Georgia" w:cs="Times New Roman"/>
+          <w:color w:val="292929"/>
+          <w:spacing w:val="-1"/>
+          <w:sz w:val="30"/>
+          <w:szCs w:val="30"/>
+          <w:lang w:eastAsia="en-IN"/>
+        </w:rPr>
+      </w:pPr>
+      <w:r>
+        <w:rPr>
+          <w:rFonts w:ascii="Georgia" w:eastAsia="Times New Roman" w:hAnsi="Georgia" w:cs="Times New Roman"/>
+          <w:color w:val="292929"/>
+          <w:spacing w:val="-1"/>
+          <w:sz w:val="30"/>
+          <w:szCs w:val="30"/>
+          <w:lang w:eastAsia="en-IN"/>
+        </w:rPr>
+        <w:lastRenderedPageBreak/>
+        <w:t>Let’s imagine you want to do an </w:t>
+      </w:r>
+      <w:r>
+        <w:rPr>
+          <w:rFonts w:ascii="Courier New" w:eastAsia="Times New Roman" w:hAnsi="Courier New" w:cs="Courier New"/>
+          <w:color w:val="292929"/>
+          <w:spacing w:val="-1"/>
+          <w:sz w:val="23"/>
+          <w:szCs w:val="23"/>
+          <w:shd w:val="clear" w:color="auto" w:fill="F2F2F2"/>
+          <w:lang w:eastAsia="en-IN"/>
+        </w:rPr>
+        <w:t>async</w:t>
+      </w:r>
+      <w:r>
+        <w:rPr>
+          <w:rFonts w:ascii="Georgia" w:eastAsia="Times New Roman" w:hAnsi="Georgia" w:cs="Times New Roman"/>
+          <w:color w:val="292929"/>
+          <w:spacing w:val="-1"/>
+          <w:sz w:val="30"/>
+          <w:szCs w:val="30"/>
+          <w:lang w:eastAsia="en-IN"/>
+        </w:rPr>
+        <w:t> operation in your Promise block, and you add the </w:t>
+      </w:r>
+      <w:r>
+        <w:rPr>
+          <w:rFonts w:ascii="Courier New" w:eastAsia="Times New Roman" w:hAnsi="Courier New" w:cs="Courier New"/>
+          <w:color w:val="292929"/>
+          <w:spacing w:val="-1"/>
+          <w:sz w:val="23"/>
+          <w:szCs w:val="23"/>
+          <w:shd w:val="clear" w:color="auto" w:fill="F2F2F2"/>
+          <w:lang w:eastAsia="en-IN"/>
+        </w:rPr>
+        <w:t>async</w:t>
+      </w:r>
+      <w:r>
+        <w:rPr>
+          <w:rFonts w:ascii="Georgia" w:eastAsia="Times New Roman" w:hAnsi="Georgia" w:cs="Times New Roman"/>
+          <w:color w:val="292929"/>
+          <w:spacing w:val="-1"/>
+          <w:sz w:val="30"/>
+          <w:szCs w:val="30"/>
+          <w:lang w:eastAsia="en-IN"/>
+        </w:rPr>
+        <w:t> keyword, and your code throws an error.</w:t>
+      </w:r>
+    </w:p>
+    <w:p>
+      <w:pPr>
+        <w:spacing w:before="480" w:after="0" w:line="480" w:lineRule="atLeast"/>
+        <w:rPr>
+          <w:rFonts w:ascii="Georgia" w:eastAsia="Times New Roman" w:hAnsi="Georgia" w:cs="Times New Roman"/>
+          <w:color w:val="292929"/>
+          <w:spacing w:val="-1"/>
+          <w:sz w:val="30"/>
+          <w:szCs w:val="30"/>
+          <w:lang w:eastAsia="en-IN"/>
+        </w:rPr>
+      </w:pPr>
+      <w:r>
+        <w:rPr>
+          <w:rFonts w:ascii="Georgia" w:eastAsia="Times New Roman" w:hAnsi="Georgia" w:cs="Times New Roman"/>
+          <w:color w:val="292929"/>
+          <w:spacing w:val="-1"/>
+          <w:sz w:val="30"/>
+          <w:szCs w:val="30"/>
+          <w:lang w:eastAsia="en-IN"/>
+        </w:rPr>
+        <w:t>Even if you use a </w:t>
+      </w:r>
+      <w:r>
+        <w:rPr>
+          <w:rFonts w:ascii="Courier New" w:eastAsia="Times New Roman" w:hAnsi="Courier New" w:cs="Courier New"/>
+          <w:color w:val="292929"/>
+          <w:spacing w:val="-1"/>
+          <w:sz w:val="23"/>
+          <w:szCs w:val="23"/>
+          <w:shd w:val="clear" w:color="auto" w:fill="F2F2F2"/>
+          <w:lang w:eastAsia="en-IN"/>
+        </w:rPr>
+        <w:t>catch()</w:t>
+      </w:r>
+      <w:r>
+        <w:rPr>
+          <w:rFonts w:ascii="Georgia" w:eastAsia="Times New Roman" w:hAnsi="Georgia" w:cs="Times New Roman"/>
+          <w:color w:val="292929"/>
+          <w:spacing w:val="-1"/>
+          <w:sz w:val="30"/>
+          <w:szCs w:val="30"/>
+          <w:lang w:eastAsia="en-IN"/>
+        </w:rPr>
+        <w:t> block or wait for your Promise inside a try/catch block, you won’t be able to handle this error immediately. Check the following example:</w:t>
+      </w:r>
+    </w:p>
+    <w:p>
+      <w:pPr>
+        <w:spacing w:before="480" w:after="0" w:line="480" w:lineRule="atLeast"/>
+        <w:rPr>
+          <w:rFonts w:ascii="Georgia" w:eastAsia="Times New Roman" w:hAnsi="Georgia" w:cs="Times New Roman"/>
+          <w:color w:val="292929"/>
+          <w:spacing w:val="-1"/>
+          <w:sz w:val="30"/>
+          <w:szCs w:val="30"/>
+          <w:lang w:eastAsia="en-IN"/>
+        </w:rPr>
+      </w:pPr>
+      <w:r>
+        <w:rPr>
+          <w:noProof/>
+        </w:rPr>
+        <w:drawing>
+          <wp:inline distT="0" distB="0" distL="0" distR="0" wp14:anchorId="75A3AEFE" wp14:editId="461FE81B">
+            <wp:extent cx="5731510" cy="4993640"/>
+            <wp:effectExtent l="0" t="0" r="2540" b="0"/>
+            <wp:docPr id="8" name="Picture 8" descr="Graphical user interface, text, application, email&#10;&#10;Description automatically generated"/>
+            <wp:cNvGraphicFramePr>
+              <a:graphicFrameLocks xmlns:a="http://schemas.openxmlformats.org/drawingml/2006/main" noChangeAspect="1"/>
+            </wp:cNvGraphicFramePr>
+            <a:graphic xmlns:a="http://schemas.openxmlformats.org/drawingml/2006/main">
+              <a:graphicData uri="http://schemas.openxmlformats.org/drawingml/2006/picture">
+                <pic:pic xmlns:pic="http://schemas.openxmlformats.org/drawingml/2006/picture">
+                  <pic:nvPicPr>
+                    <pic:cNvPr id="8" name="Picture 8" descr="Graphical user interface, text, application, email&#10;&#10;Description automatically generated"/>
+                    <pic:cNvPicPr/>
+                  </pic:nvPicPr>
+                  <pic:blipFill>
+                    <a:blip r:embed="rId10"/>
+                    <a:stretch>
+                      <a:fillRect/>
+                    </a:stretch>
+                  </pic:blipFill>
+                  <pic:spPr>
+                    <a:xfrm>
+                      <a:off x="0" y="0"/>
+                      <a:ext cx="5731510" cy="4993640"/>
+                    </a:xfrm>
+                    <a:prstGeom prst="rect">
+                      <a:avLst/>
+                    </a:prstGeom>
+                  </pic:spPr>
+                </pic:pic>
+              </a:graphicData>
+            </a:graphic>
+          </wp:inline>
+        </w:drawing>
+      </w:r>
+    </w:p>
+    <w:p>
+      <w:pPr>
+        <w:spacing w:before="480" w:after="0" w:line="480" w:lineRule="atLeast"/>
+        <w:rPr>
+          <w:rFonts w:ascii="Georgia" w:eastAsia="Times New Roman" w:hAnsi="Georgia" w:cs="Times New Roman"/>
+          <w:color w:val="292929"/>
+          <w:spacing w:val="-1"/>
+          <w:sz w:val="30"/>
+          <w:szCs w:val="30"/>
+          <w:lang w:eastAsia="en-IN"/>
+        </w:rPr>
+      </w:pPr>
+      <w:r>
+        <w:rPr>
+          <w:rFonts w:ascii="Georgia" w:eastAsia="Times New Roman" w:hAnsi="Georgia" w:cs="Times New Roman"/>
+          <w:color w:val="292929"/>
+          <w:spacing w:val="-1"/>
+          <w:sz w:val="30"/>
+          <w:szCs w:val="30"/>
+          <w:lang w:eastAsia="en-IN"/>
+        </w:rPr>
+        <w:t>When I encounter </w:t>
+      </w:r>
+      <w:r>
+        <w:rPr>
+          <w:rFonts w:ascii="Courier New" w:eastAsia="Times New Roman" w:hAnsi="Courier New" w:cs="Courier New"/>
+          <w:color w:val="292929"/>
+          <w:spacing w:val="-1"/>
+          <w:sz w:val="23"/>
+          <w:szCs w:val="23"/>
+          <w:shd w:val="clear" w:color="auto" w:fill="F2F2F2"/>
+          <w:lang w:eastAsia="en-IN"/>
+        </w:rPr>
+        <w:t>async</w:t>
+      </w:r>
+      <w:r>
+        <w:rPr>
+          <w:rFonts w:ascii="Georgia" w:eastAsia="Times New Roman" w:hAnsi="Georgia" w:cs="Times New Roman"/>
+          <w:color w:val="292929"/>
+          <w:spacing w:val="-1"/>
+          <w:sz w:val="30"/>
+          <w:szCs w:val="30"/>
+          <w:lang w:eastAsia="en-IN"/>
+        </w:rPr>
+        <w:t> functions inside a Promise block, I attempt to keep the </w:t>
+      </w:r>
+      <w:r>
+        <w:rPr>
+          <w:rFonts w:ascii="Courier New" w:eastAsia="Times New Roman" w:hAnsi="Courier New" w:cs="Courier New"/>
+          <w:color w:val="292929"/>
+          <w:spacing w:val="-1"/>
+          <w:sz w:val="23"/>
+          <w:szCs w:val="23"/>
+          <w:shd w:val="clear" w:color="auto" w:fill="F2F2F2"/>
+          <w:lang w:eastAsia="en-IN"/>
+        </w:rPr>
+        <w:t>async</w:t>
+      </w:r>
+      <w:r>
+        <w:rPr>
+          <w:rFonts w:ascii="Georgia" w:eastAsia="Times New Roman" w:hAnsi="Georgia" w:cs="Times New Roman"/>
+          <w:color w:val="292929"/>
+          <w:spacing w:val="-1"/>
+          <w:sz w:val="30"/>
+          <w:szCs w:val="30"/>
+          <w:lang w:eastAsia="en-IN"/>
+        </w:rPr>
+        <w:t> logic outside the Promise block to keep it synchronous. And it works 9 out of 10 times.</w:t>
+      </w:r>
+    </w:p>
+    <w:p>
+      <w:pPr>
+        <w:spacing w:before="480" w:after="0" w:line="480" w:lineRule="atLeast"/>
+        <w:rPr>
+          <w:rFonts w:ascii="Georgia" w:eastAsia="Times New Roman" w:hAnsi="Georgia" w:cs="Times New Roman"/>
+          <w:color w:val="292929"/>
+          <w:spacing w:val="-1"/>
+          <w:sz w:val="30"/>
+          <w:szCs w:val="30"/>
+          <w:lang w:eastAsia="en-IN"/>
+        </w:rPr>
+      </w:pPr>
+      <w:r>
+        <w:rPr>
+          <w:rFonts w:ascii="Georgia" w:eastAsia="Times New Roman" w:hAnsi="Georgia" w:cs="Times New Roman"/>
+          <w:color w:val="292929"/>
+          <w:spacing w:val="-1"/>
+          <w:sz w:val="30"/>
+          <w:szCs w:val="30"/>
+          <w:lang w:eastAsia="en-IN"/>
+        </w:rPr>
+        <w:lastRenderedPageBreak/>
+        <w:t>However, in some instances, an </w:t>
+      </w:r>
+      <w:r>
+        <w:rPr>
+          <w:rFonts w:ascii="Courier New" w:eastAsia="Times New Roman" w:hAnsi="Courier New" w:cs="Courier New"/>
+          <w:color w:val="292929"/>
+          <w:spacing w:val="-1"/>
+          <w:sz w:val="23"/>
+          <w:szCs w:val="23"/>
+          <w:shd w:val="clear" w:color="auto" w:fill="F2F2F2"/>
+          <w:lang w:eastAsia="en-IN"/>
+        </w:rPr>
+        <w:t>async</w:t>
+      </w:r>
+      <w:r>
+        <w:rPr>
+          <w:rFonts w:ascii="Georgia" w:eastAsia="Times New Roman" w:hAnsi="Georgia" w:cs="Times New Roman"/>
+          <w:color w:val="292929"/>
+          <w:spacing w:val="-1"/>
+          <w:sz w:val="30"/>
+          <w:szCs w:val="30"/>
+          <w:lang w:eastAsia="en-IN"/>
+        </w:rPr>
+        <w:t> function may be required. In that situation, you’ll have no choice but to manage it with a try/catch block manually.</w:t>
+      </w:r>
+    </w:p>
+    <w:p>
+      <w:pPr>
+        <w:spacing w:before="480" w:after="0" w:line="480" w:lineRule="atLeast"/>
+        <w:rPr>
+          <w:rFonts w:ascii="Georgia" w:eastAsia="Times New Roman" w:hAnsi="Georgia" w:cs="Times New Roman"/>
+          <w:color w:val="292929"/>
+          <w:spacing w:val="-1"/>
+          <w:sz w:val="30"/>
+          <w:szCs w:val="30"/>
+          <w:lang w:eastAsia="en-IN"/>
+        </w:rPr>
+      </w:pPr>
+      <w:r>
+        <w:rPr>
+          <w:noProof/>
+        </w:rPr>
+        <w:drawing>
+          <wp:inline distT="0" distB="0" distL="0" distR="0" wp14:anchorId="0BDFCF3B" wp14:editId="1FE93A6C">
+            <wp:extent cx="5731510" cy="4156075"/>
+            <wp:effectExtent l="0" t="0" r="2540" b="0"/>
+            <wp:docPr id="9" name="Picture 9" descr="Graphical user interface, text, application&#10;&#10;Description automatically generated"/>
+            <wp:cNvGraphicFramePr>
+              <a:graphicFrameLocks xmlns:a="http://schemas.openxmlformats.org/drawingml/2006/main" noChangeAspect="1"/>
+            </wp:cNvGraphicFramePr>
+            <a:graphic xmlns:a="http://schemas.openxmlformats.org/drawingml/2006/main">
+              <a:graphicData uri="http://schemas.openxmlformats.org/drawingml/2006/picture">
+                <pic:pic xmlns:pic="http://schemas.openxmlformats.org/drawingml/2006/picture">
+                  <pic:nvPicPr>
+                    <pic:cNvPr id="9" name="Picture 9" descr="Graphical user interface, text, application&#10;&#10;Description automatically generated"/>
+                    <pic:cNvPicPr/>
+                  </pic:nvPicPr>
+                  <pic:blipFill>
+                    <a:blip r:embed="rId11"/>
+                    <a:stretch>
+                      <a:fillRect/>
+                    </a:stretch>
+                  </pic:blipFill>
+                  <pic:spPr>
+                    <a:xfrm>
+                      <a:off x="0" y="0"/>
+                      <a:ext cx="5731510" cy="4156075"/>
+                    </a:xfrm>
+                    <a:prstGeom prst="rect">
+                      <a:avLst/>
+                    </a:prstGeom>
+                  </pic:spPr>
+                </pic:pic>
+              </a:graphicData>
+            </a:graphic>
+          </wp:inline>
+        </w:drawing>
+      </w:r>
+    </w:p>
+    <w:p>
+      <w:pPr>
+        <w:spacing w:before="492" w:after="0" w:line="420" w:lineRule="atLeast"/>
+        <w:outlineLvl w:val="0"/>
+        <w:rPr>
+          <w:rFonts w:ascii="Helvetica" w:eastAsia="Times New Roman" w:hAnsi="Helvetica" w:cs="Helvetica"/>
+          <w:b/>
+          <w:bCs/>
+          <w:color w:val="292929"/>
+          <w:kern w:val="36"/>
+          <w:sz w:val="33"/>
+          <w:szCs w:val="33"/>
+          <w:lang w:eastAsia="en-IN"/>
+        </w:rPr>
+      </w:pPr>
+      <w:r>
+        <w:rPr>
+          <w:rFonts w:ascii="Helvetica" w:eastAsia="Times New Roman" w:hAnsi="Helvetica" w:cs="Helvetica"/>
+          <w:b/>
+          <w:bCs/>
+          <w:color w:val="292929"/>
+          <w:kern w:val="36"/>
+          <w:sz w:val="33"/>
+          <w:szCs w:val="33"/>
+          <w:lang w:eastAsia="en-IN"/>
+        </w:rPr>
+        <w:t>4. Executing a Promise block immediately after creating the Promise</w:t>
+      </w:r>
+    </w:p>
+    <w:p>
+      <w:pPr>
+        <w:spacing w:before="206" w:after="0" w:line="480" w:lineRule="atLeast"/>
+        <w:rPr>
+          <w:rFonts w:ascii="Georgia" w:eastAsia="Times New Roman" w:hAnsi="Georgia" w:cs="Times New Roman"/>
+          <w:color w:val="292929"/>
+          <w:spacing w:val="-1"/>
+          <w:sz w:val="30"/>
+          <w:szCs w:val="30"/>
+          <w:lang w:eastAsia="en-IN"/>
+        </w:rPr>
+      </w:pPr>
+      <w:r>
+        <w:rPr>
+          <w:rFonts w:ascii="Georgia" w:eastAsia="Times New Roman" w:hAnsi="Georgia" w:cs="Times New Roman"/>
+          <w:color w:val="292929"/>
+          <w:spacing w:val="-1"/>
+          <w:sz w:val="30"/>
+          <w:szCs w:val="30"/>
+          <w:lang w:eastAsia="en-IN"/>
+        </w:rPr>
+        <w:t>As for the below code snippet, if we place the code snippet to invoke an HTTP request, it gets executed immediately.</w:t>
+      </w:r>
+    </w:p>
+    <w:p>
+      <w:pPr>
+        <w:spacing w:before="206" w:after="0" w:line="480" w:lineRule="atLeast"/>
+        <w:rPr>
+          <w:rFonts w:ascii="Georgia" w:eastAsia="Times New Roman" w:hAnsi="Georgia" w:cs="Times New Roman"/>
+          <w:color w:val="292929"/>
+          <w:spacing w:val="-1"/>
+          <w:sz w:val="30"/>
+          <w:szCs w:val="30"/>
+          <w:lang w:eastAsia="en-IN"/>
+        </w:rPr>
+      </w:pPr>
+      <w:r>
+        <w:rPr>
+          <w:noProof/>
+        </w:rPr>
+        <w:drawing>
+          <wp:inline distT="0" distB="0" distL="0" distR="0" wp14:anchorId="29DA3A60" wp14:editId="52A07F81">
+            <wp:extent cx="5731510" cy="1640840"/>
+            <wp:effectExtent l="0" t="0" r="2540" b="0"/>
+            <wp:docPr id="10" name="Picture 10" descr="Graphical user interface, text, application, email&#10;&#10;Description automatically generated"/>
+            <wp:cNvGraphicFramePr>
+              <a:graphicFrameLocks xmlns:a="http://schemas.openxmlformats.org/drawingml/2006/main" noChangeAspect="1"/>
+            </wp:cNvGraphicFramePr>
+            <a:graphic xmlns:a="http://schemas.openxmlformats.org/drawingml/2006/main">
+              <a:graphicData uri="http://schemas.openxmlformats.org/drawingml/2006/picture">
+                <pic:pic xmlns:pic="http://schemas.openxmlformats.org/drawingml/2006/picture">
+                  <pic:nvPicPr>
+                    <pic:cNvPr id="10" name="Picture 10" descr="Graphical user interface, text, application, email&#10;&#10;Description automatically generated"/>
+                    <pic:cNvPicPr/>
+                  </pic:nvPicPr>
+                  <pic:blipFill>
+                    <a:blip r:embed="rId12"/>
+                    <a:stretch>
+                      <a:fillRect/>
+                    </a:stretch>
+                  </pic:blipFill>
+                  <pic:spPr>
+                    <a:xfrm>
+                      <a:off x="0" y="0"/>
+                      <a:ext cx="5731510" cy="1640840"/>
+                    </a:xfrm>
+                    <a:prstGeom prst="rect">
+                      <a:avLst/>
+                    </a:prstGeom>
+                  </pic:spPr>
+                </pic:pic>
+              </a:graphicData>
+            </a:graphic>
+          </wp:inline>
+        </w:drawing>
+      </w:r>
+    </w:p>
+    <w:p>
+      <w:pPr>
+        <w:spacing w:before="480" w:after="0" w:line="480" w:lineRule="atLeast"/>
+        <w:rPr>
+          <w:rFonts w:ascii="Georgia" w:eastAsia="Times New Roman" w:hAnsi="Georgia" w:cs="Times New Roman"/>
+          <w:color w:val="292929"/>
+          <w:spacing w:val="-1"/>
+          <w:sz w:val="30"/>
+          <w:szCs w:val="30"/>
+          <w:lang w:eastAsia="en-IN"/>
+        </w:rPr>
+      </w:pPr>
+      <w:r>
+        <w:rPr>
+          <w:rFonts w:ascii="Georgia" w:eastAsia="Times New Roman" w:hAnsi="Georgia" w:cs="Times New Roman"/>
+          <w:color w:val="292929"/>
+          <w:spacing w:val="-1"/>
+          <w:sz w:val="30"/>
+          <w:szCs w:val="30"/>
+          <w:lang w:eastAsia="en-IN"/>
+        </w:rPr>
+        <w:lastRenderedPageBreak/>
+        <w:t>The reason is that the code snippet is wrapped in a Promise constructor. However, some of you might it’s only triggered after a </w:t>
+      </w:r>
+      <w:r>
+        <w:rPr>
+          <w:rFonts w:ascii="Courier New" w:eastAsia="Times New Roman" w:hAnsi="Courier New" w:cs="Courier New"/>
+          <w:color w:val="292929"/>
+          <w:spacing w:val="-1"/>
+          <w:sz w:val="23"/>
+          <w:szCs w:val="23"/>
+          <w:shd w:val="clear" w:color="auto" w:fill="F2F2F2"/>
+          <w:lang w:eastAsia="en-IN"/>
+        </w:rPr>
+        <w:t>then </w:t>
+      </w:r>
+      <w:r>
+        <w:rPr>
+          <w:rFonts w:ascii="Georgia" w:eastAsia="Times New Roman" w:hAnsi="Georgia" w:cs="Times New Roman"/>
+          <w:color w:val="292929"/>
+          <w:spacing w:val="-1"/>
+          <w:sz w:val="30"/>
+          <w:szCs w:val="30"/>
+          <w:lang w:eastAsia="en-IN"/>
+        </w:rPr>
+        <w:t>method when </w:t>
+      </w:r>
+      <w:r>
+        <w:rPr>
+          <w:rFonts w:ascii="Courier New" w:eastAsia="Times New Roman" w:hAnsi="Courier New" w:cs="Courier New"/>
+          <w:color w:val="292929"/>
+          <w:spacing w:val="-1"/>
+          <w:sz w:val="23"/>
+          <w:szCs w:val="23"/>
+          <w:shd w:val="clear" w:color="auto" w:fill="F2F2F2"/>
+          <w:lang w:eastAsia="en-IN"/>
+        </w:rPr>
+        <w:t>myPromise</w:t>
+      </w:r>
+      <w:r>
+        <w:rPr>
+          <w:rFonts w:ascii="Georgia" w:eastAsia="Times New Roman" w:hAnsi="Georgia" w:cs="Times New Roman"/>
+          <w:color w:val="292929"/>
+          <w:spacing w:val="-1"/>
+          <w:sz w:val="30"/>
+          <w:szCs w:val="30"/>
+          <w:lang w:eastAsia="en-IN"/>
+        </w:rPr>
+        <w:t> gets executed.</w:t>
+      </w:r>
+    </w:p>
+    <w:p>
+      <w:pPr>
+        <w:spacing w:before="420" w:after="0" w:line="600" w:lineRule="atLeast"/>
+        <w:rPr>
+          <w:rFonts w:ascii="Helvetica" w:eastAsia="Times New Roman" w:hAnsi="Helvetica" w:cs="Helvetica"/>
+          <w:color w:val="757575"/>
+          <w:spacing w:val="-2"/>
+          <w:sz w:val="42"/>
+          <w:szCs w:val="42"/>
+          <w:lang w:eastAsia="en-IN"/>
+        </w:rPr>
+      </w:pPr>
+      <w:r>
+        <w:rPr>
+          <w:rFonts w:ascii="Helvetica" w:eastAsia="Times New Roman" w:hAnsi="Helvetica" w:cs="Helvetica"/>
+          <w:color w:val="757575"/>
+          <w:spacing w:val="-2"/>
+          <w:sz w:val="42"/>
+          <w:szCs w:val="42"/>
+          <w:lang w:eastAsia="en-IN"/>
+        </w:rPr>
+        <w:t>That, however, is not the case. Instead, when a Promise is created, the callback is immediately executed.</w:t>
+      </w:r>
+    </w:p>
+    <w:p>
+      <w:pPr>
+        <w:spacing w:before="595" w:after="0" w:line="480" w:lineRule="atLeast"/>
+        <w:rPr>
+          <w:rFonts w:ascii="Georgia" w:eastAsia="Times New Roman" w:hAnsi="Georgia" w:cs="Times New Roman"/>
+          <w:color w:val="292929"/>
+          <w:spacing w:val="-1"/>
+          <w:sz w:val="30"/>
+          <w:szCs w:val="30"/>
+          <w:lang w:eastAsia="en-IN"/>
+        </w:rPr>
+      </w:pPr>
+      <w:r>
+        <w:rPr>
+          <w:rFonts w:ascii="Georgia" w:eastAsia="Times New Roman" w:hAnsi="Georgia" w:cs="Times New Roman"/>
+          <w:color w:val="292929"/>
+          <w:spacing w:val="-1"/>
+          <w:sz w:val="30"/>
+          <w:szCs w:val="30"/>
+          <w:lang w:eastAsia="en-IN"/>
+        </w:rPr>
+        <w:t>It means that by the time you get to the following line after establishing </w:t>
+      </w:r>
+      <w:r>
+        <w:rPr>
+          <w:rFonts w:ascii="Courier New" w:eastAsia="Times New Roman" w:hAnsi="Courier New" w:cs="Courier New"/>
+          <w:i/>
+          <w:iCs/>
+          <w:color w:val="292929"/>
+          <w:spacing w:val="-1"/>
+          <w:sz w:val="23"/>
+          <w:szCs w:val="23"/>
+          <w:shd w:val="clear" w:color="auto" w:fill="F2F2F2"/>
+          <w:lang w:eastAsia="en-IN"/>
+        </w:rPr>
+        <w:t>myPromise</w:t>
+      </w:r>
+      <w:r>
+        <w:rPr>
+          <w:rFonts w:ascii="Georgia" w:eastAsia="Times New Roman" w:hAnsi="Georgia" w:cs="Times New Roman"/>
+          <w:i/>
+          <w:iCs/>
+          <w:color w:val="292929"/>
+          <w:spacing w:val="-1"/>
+          <w:sz w:val="30"/>
+          <w:szCs w:val="30"/>
+          <w:lang w:eastAsia="en-IN"/>
+        </w:rPr>
+        <w:t>, </w:t>
+      </w:r>
+      <w:r>
+        <w:rPr>
+          <w:rFonts w:ascii="Georgia" w:eastAsia="Times New Roman" w:hAnsi="Georgia" w:cs="Times New Roman"/>
+          <w:color w:val="292929"/>
+          <w:spacing w:val="-1"/>
+          <w:sz w:val="30"/>
+          <w:szCs w:val="30"/>
+          <w:lang w:eastAsia="en-IN"/>
+        </w:rPr>
+        <w:t>your HTTP request is most likely already running, or at the very least scheduled state.</w:t>
+      </w:r>
+    </w:p>
+    <w:p>
+      <w:pPr>
+        <w:spacing w:before="420" w:after="0" w:line="600" w:lineRule="atLeast"/>
+        <w:rPr>
+          <w:rFonts w:ascii="Helvetica" w:eastAsia="Times New Roman" w:hAnsi="Helvetica" w:cs="Helvetica"/>
+          <w:color w:val="757575"/>
+          <w:spacing w:val="-2"/>
+          <w:sz w:val="42"/>
+          <w:szCs w:val="42"/>
+          <w:lang w:eastAsia="en-IN"/>
+        </w:rPr>
+      </w:pPr>
+      <w:r>
+        <w:rPr>
+          <w:rFonts w:ascii="Helvetica" w:eastAsia="Times New Roman" w:hAnsi="Helvetica" w:cs="Helvetica"/>
+          <w:b/>
+          <w:bCs/>
+          <w:color w:val="757575"/>
+          <w:spacing w:val="-2"/>
+          <w:sz w:val="42"/>
+          <w:szCs w:val="42"/>
+          <w:lang w:eastAsia="en-IN"/>
+        </w:rPr>
+        <w:t>Promises are always eager to the execution process.</w:t>
+      </w:r>
+    </w:p>
+    <w:p>
+      <w:pPr>
+        <w:spacing w:before="595" w:after="0" w:line="480" w:lineRule="atLeast"/>
+        <w:rPr>
+          <w:rFonts w:ascii="Georgia" w:eastAsia="Times New Roman" w:hAnsi="Georgia" w:cs="Times New Roman"/>
+          <w:color w:val="292929"/>
+          <w:spacing w:val="-1"/>
+          <w:sz w:val="30"/>
+          <w:szCs w:val="30"/>
+          <w:lang w:eastAsia="en-IN"/>
+        </w:rPr>
+      </w:pPr>
+      <w:r>
+        <w:rPr>
+          <w:rFonts w:ascii="Georgia" w:eastAsia="Times New Roman" w:hAnsi="Georgia" w:cs="Times New Roman"/>
+          <w:color w:val="292929"/>
+          <w:spacing w:val="-1"/>
+          <w:sz w:val="30"/>
+          <w:szCs w:val="30"/>
+          <w:lang w:eastAsia="en-IN"/>
+        </w:rPr>
+        <w:t>What should you do, though, if you desire to carry out the Promise later? What if you don’t want to make that HTTP request right now? Is there any magical mechanism built into the Promises that would allow you to do that?</w:t>
+      </w:r>
+    </w:p>
+    <w:p>
+      <w:pPr>
+        <w:spacing w:before="480" w:after="0" w:line="480" w:lineRule="atLeast"/>
+        <w:rPr>
+          <w:rFonts w:ascii="Georgia" w:eastAsia="Times New Roman" w:hAnsi="Georgia" w:cs="Times New Roman"/>
+          <w:color w:val="292929"/>
+          <w:spacing w:val="-1"/>
+          <w:sz w:val="30"/>
+          <w:szCs w:val="30"/>
+          <w:lang w:eastAsia="en-IN"/>
+        </w:rPr>
+      </w:pPr>
+      <w:r>
+        <w:rPr>
+          <w:rFonts w:ascii="Georgia" w:eastAsia="Times New Roman" w:hAnsi="Georgia" w:cs="Times New Roman"/>
+          <w:color w:val="292929"/>
+          <w:spacing w:val="-1"/>
+          <w:sz w:val="30"/>
+          <w:szCs w:val="30"/>
+          <w:lang w:eastAsia="en-IN"/>
+        </w:rPr>
+        <w:t>The answer is often more apparent than what developers expect. Functions are a time-consuming mechanism. Only when the developer expressly invokes them with the </w:t>
+      </w:r>
+      <w:r>
+        <w:rPr>
+          <w:rFonts w:ascii="Courier New" w:eastAsia="Times New Roman" w:hAnsi="Courier New" w:cs="Courier New"/>
+          <w:color w:val="292929"/>
+          <w:spacing w:val="-1"/>
+          <w:sz w:val="23"/>
+          <w:szCs w:val="23"/>
+          <w:shd w:val="clear" w:color="auto" w:fill="F2F2F2"/>
+          <w:lang w:eastAsia="en-IN"/>
+        </w:rPr>
+        <w:t>()</w:t>
+      </w:r>
+      <w:r>
+        <w:rPr>
+          <w:rFonts w:ascii="Georgia" w:eastAsia="Times New Roman" w:hAnsi="Georgia" w:cs="Times New Roman"/>
+          <w:color w:val="292929"/>
+          <w:spacing w:val="-1"/>
+          <w:sz w:val="30"/>
+          <w:szCs w:val="30"/>
+          <w:lang w:eastAsia="en-IN"/>
+        </w:rPr>
+        <w:t>, they executed. Simply defining a function isn’t going to get you anywhere just yet. So, the most effective approach to make a Promise lazy is to wrap it in a function!</w:t>
+      </w:r>
+    </w:p>
+    <w:p>
+      <w:pPr>
+        <w:spacing w:before="480" w:after="0" w:line="480" w:lineRule="atLeast"/>
+        <w:rPr>
+          <w:rFonts w:ascii="Georgia" w:eastAsia="Times New Roman" w:hAnsi="Georgia" w:cs="Times New Roman"/>
+          <w:color w:val="292929"/>
+          <w:spacing w:val="-1"/>
+          <w:sz w:val="30"/>
+          <w:szCs w:val="30"/>
+          <w:lang w:eastAsia="en-IN"/>
+        </w:rPr>
+      </w:pPr>
+      <w:r>
+        <w:rPr>
+          <w:noProof/>
+        </w:rPr>
+        <w:lastRenderedPageBreak/>
+        <w:drawing>
+          <wp:inline distT="0" distB="0" distL="0" distR="0" wp14:anchorId="65ED12F6" wp14:editId="535B2201">
+            <wp:extent cx="5731510" cy="1501775"/>
+            <wp:effectExtent l="0" t="0" r="2540" b="3175"/>
+            <wp:docPr id="11" name="Picture 11" descr="Graphical user interface, text, application&#10;&#10;Description automatically generated"/>
+            <wp:cNvGraphicFramePr>
+              <a:graphicFrameLocks xmlns:a="http://schemas.openxmlformats.org/drawingml/2006/main" noChangeAspect="1"/>
+            </wp:cNvGraphicFramePr>
+            <a:graphic xmlns:a="http://schemas.openxmlformats.org/drawingml/2006/main">
+              <a:graphicData uri="http://schemas.openxmlformats.org/drawingml/2006/picture">
+                <pic:pic xmlns:pic="http://schemas.openxmlformats.org/drawingml/2006/picture">
+                  <pic:nvPicPr>
+                    <pic:cNvPr id="11" name="Picture 11" descr="Graphical user interface, text, application&#10;&#10;Description automatically generated"/>
+                    <pic:cNvPicPr/>
+                  </pic:nvPicPr>
+                  <pic:blipFill>
+                    <a:blip r:embed="rId13"/>
+                    <a:stretch>
+                      <a:fillRect/>
+                    </a:stretch>
+                  </pic:blipFill>
+                  <pic:spPr>
+                    <a:xfrm>
+                      <a:off x="0" y="0"/>
+                      <a:ext cx="5731510" cy="1501775"/>
+                    </a:xfrm>
+                    <a:prstGeom prst="rect">
+                      <a:avLst/>
+                    </a:prstGeom>
+                  </pic:spPr>
+                </pic:pic>
+              </a:graphicData>
+            </a:graphic>
+          </wp:inline>
+        </w:drawing>
+      </w:r>
+    </w:p>
+    <w:p>
+      <w:pPr>
+        <w:spacing w:before="480" w:after="0" w:line="480" w:lineRule="atLeast"/>
+        <w:rPr>
+          <w:rFonts w:ascii="Georgia" w:eastAsia="Times New Roman" w:hAnsi="Georgia" w:cs="Times New Roman"/>
+          <w:color w:val="292929"/>
+          <w:spacing w:val="-1"/>
+          <w:sz w:val="30"/>
+          <w:szCs w:val="30"/>
+          <w:lang w:eastAsia="en-IN"/>
+        </w:rPr>
+      </w:pPr>
+      <w:r>
+        <w:rPr>
+          <w:rFonts w:ascii="Georgia" w:eastAsia="Times New Roman" w:hAnsi="Georgia" w:cs="Times New Roman"/>
+          <w:color w:val="292929"/>
+          <w:spacing w:val="-1"/>
+          <w:sz w:val="30"/>
+          <w:szCs w:val="30"/>
+          <w:lang w:eastAsia="en-IN"/>
+        </w:rPr>
+        <w:t>Promise constructor inside a function and nothing got called yet in our model. So we change the variable name since it is no longer a Promise but creates and returns a Promise object.</w:t>
+      </w:r>
+    </w:p>
+    <w:p>
+      <w:pPr>
+        <w:spacing w:before="420" w:after="0" w:line="600" w:lineRule="atLeast"/>
+        <w:rPr>
+          <w:rFonts w:ascii="Helvetica" w:eastAsia="Times New Roman" w:hAnsi="Helvetica" w:cs="Helvetica"/>
+          <w:color w:val="757575"/>
+          <w:spacing w:val="-2"/>
+          <w:sz w:val="42"/>
+          <w:szCs w:val="42"/>
+          <w:lang w:eastAsia="en-IN"/>
+        </w:rPr>
+      </w:pPr>
+      <w:r>
+        <w:rPr>
+          <w:rFonts w:ascii="Helvetica" w:eastAsia="Times New Roman" w:hAnsi="Helvetica" w:cs="Helvetica"/>
+          <w:color w:val="757575"/>
+          <w:spacing w:val="-2"/>
+          <w:sz w:val="42"/>
+          <w:szCs w:val="42"/>
+          <w:lang w:eastAsia="en-IN"/>
+        </w:rPr>
+        <w:t>With an HTTP request, the Promise constructor and the callback function will only be called when the function is executed. So now we have a </w:t>
+      </w:r>
+      <w:r>
+        <w:rPr>
+          <w:rFonts w:ascii="Helvetica" w:eastAsia="Times New Roman" w:hAnsi="Helvetica" w:cs="Helvetica"/>
+          <w:i/>
+          <w:iCs/>
+          <w:color w:val="757575"/>
+          <w:spacing w:val="-2"/>
+          <w:sz w:val="42"/>
+          <w:szCs w:val="42"/>
+          <w:lang w:eastAsia="en-IN"/>
+        </w:rPr>
+        <w:t>lazy Promise</w:t>
+      </w:r>
+      <w:r>
+        <w:rPr>
+          <w:rFonts w:ascii="Helvetica" w:eastAsia="Times New Roman" w:hAnsi="Helvetica" w:cs="Helvetica"/>
+          <w:color w:val="757575"/>
+          <w:spacing w:val="-2"/>
+          <w:sz w:val="42"/>
+          <w:szCs w:val="42"/>
+          <w:lang w:eastAsia="en-IN"/>
+        </w:rPr>
+        <w:t> that is only performed when we need it.</w:t>
+      </w:r>
+    </w:p>
+    <w:p>
+      <w:pPr>
+        <w:spacing w:before="492" w:after="0" w:line="420" w:lineRule="atLeast"/>
+        <w:outlineLvl w:val="0"/>
+        <w:rPr>
+          <w:rFonts w:ascii="Helvetica" w:eastAsia="Times New Roman" w:hAnsi="Helvetica" w:cs="Helvetica"/>
+          <w:b/>
+          <w:bCs/>
+          <w:color w:val="292929"/>
+          <w:kern w:val="36"/>
+          <w:sz w:val="33"/>
+          <w:szCs w:val="33"/>
+          <w:lang w:eastAsia="en-IN"/>
+        </w:rPr>
+      </w:pPr>
+      <w:r>
+        <w:rPr>
+          <w:rFonts w:ascii="Helvetica" w:eastAsia="Times New Roman" w:hAnsi="Helvetica" w:cs="Helvetica"/>
+          <w:b/>
+          <w:bCs/>
+          <w:color w:val="292929"/>
+          <w:kern w:val="36"/>
+          <w:sz w:val="33"/>
+          <w:szCs w:val="33"/>
+          <w:lang w:eastAsia="en-IN"/>
+        </w:rPr>
+        <w:t>5. Not using Promise.all() method necessarily</w:t>
+      </w:r>
+    </w:p>
+    <w:p>
+      <w:pPr>
+        <w:spacing w:before="206" w:after="0" w:line="480" w:lineRule="atLeast"/>
+        <w:rPr>
+          <w:rFonts w:ascii="Georgia" w:eastAsia="Times New Roman" w:hAnsi="Georgia" w:cs="Times New Roman"/>
+          <w:color w:val="292929"/>
+          <w:spacing w:val="-1"/>
+          <w:sz w:val="30"/>
+          <w:szCs w:val="30"/>
+          <w:lang w:eastAsia="en-IN"/>
+        </w:rPr>
+      </w:pPr>
+      <w:r>
+        <w:rPr>
+          <w:rFonts w:ascii="Georgia" w:eastAsia="Times New Roman" w:hAnsi="Georgia" w:cs="Times New Roman"/>
+          <w:color w:val="292929"/>
+          <w:spacing w:val="-1"/>
+          <w:sz w:val="30"/>
+          <w:szCs w:val="30"/>
+          <w:lang w:eastAsia="en-IN"/>
+        </w:rPr>
+        <w:t>If you’re a professional developer, you already know what I’m talking about. If you have numerous Promises that are unrelated to one another, you can resolve them all simultaneously.</w:t>
+      </w:r>
+    </w:p>
+    <w:p>
+      <w:pPr>
+        <w:spacing w:before="420" w:after="0" w:line="600" w:lineRule="atLeast"/>
+        <w:rPr>
+          <w:rFonts w:ascii="Helvetica" w:eastAsia="Times New Roman" w:hAnsi="Helvetica" w:cs="Helvetica"/>
+          <w:color w:val="757575"/>
+          <w:spacing w:val="-2"/>
+          <w:sz w:val="42"/>
+          <w:szCs w:val="42"/>
+          <w:lang w:eastAsia="en-IN"/>
+        </w:rPr>
+      </w:pPr>
+      <w:r>
+        <w:rPr>
+          <w:rFonts w:ascii="Helvetica" w:eastAsia="Times New Roman" w:hAnsi="Helvetica" w:cs="Helvetica"/>
+          <w:color w:val="757575"/>
+          <w:spacing w:val="-2"/>
+          <w:sz w:val="42"/>
+          <w:szCs w:val="42"/>
+          <w:lang w:eastAsia="en-IN"/>
+        </w:rPr>
+        <w:t>The Promises are concurrent, but it will take too long if you wait for them one at a time. You’ll save much time by using Promise.all().</w:t>
+      </w:r>
+    </w:p>
+    <w:p>
+      <w:pPr>
+        <w:spacing w:before="595" w:after="0" w:line="480" w:lineRule="atLeast"/>
+        <w:rPr>
+          <w:rFonts w:ascii="Georgia" w:eastAsia="Times New Roman" w:hAnsi="Georgia" w:cs="Times New Roman"/>
+          <w:b/>
+          <w:bCs/>
+          <w:i/>
+          <w:iCs/>
+          <w:color w:val="292929"/>
+          <w:spacing w:val="-1"/>
+          <w:sz w:val="32"/>
+          <w:szCs w:val="32"/>
+          <w:lang w:eastAsia="en-IN"/>
+        </w:rPr>
+      </w:pPr>
+      <w:r>
+        <w:rPr>
+          <w:rFonts w:ascii="Georgia" w:eastAsia="Times New Roman" w:hAnsi="Georgia" w:cs="Times New Roman"/>
+          <w:b/>
+          <w:bCs/>
+          <w:i/>
+          <w:iCs/>
+          <w:color w:val="292929"/>
+          <w:spacing w:val="-1"/>
+          <w:sz w:val="32"/>
+          <w:szCs w:val="32"/>
+          <w:lang w:eastAsia="en-IN"/>
+        </w:rPr>
+        <w:t>Remember, Promise.all() is your friend!!!</w:t>
+      </w:r>
+    </w:p>
+    <w:p>
+      <w:pPr>
+        <w:spacing w:before="595" w:after="0" w:line="480" w:lineRule="atLeast"/>
+        <w:rPr>
+          <w:rFonts w:ascii="Georgia" w:eastAsia="Times New Roman" w:hAnsi="Georgia" w:cs="Times New Roman"/>
+          <w:b/>
+          <w:bCs/>
+          <w:i/>
+          <w:iCs/>
+          <w:color w:val="292929"/>
+          <w:spacing w:val="-1"/>
+          <w:sz w:val="32"/>
+          <w:szCs w:val="32"/>
+          <w:lang w:eastAsia="en-IN"/>
+        </w:rPr>
+      </w:pPr>
+    </w:p>
+    <w:p>
+      <w:pPr>
+        <w:spacing w:before="595" w:after="0" w:line="480" w:lineRule="atLeast"/>
+        <w:rPr>
+          <w:rFonts w:ascii="Georgia" w:eastAsia="Times New Roman" w:hAnsi="Georgia" w:cs="Times New Roman"/>
+          <w:i/>
+          <w:iCs/>
+          <w:color w:val="292929"/>
+          <w:spacing w:val="-1"/>
+          <w:sz w:val="32"/>
+          <w:szCs w:val="32"/>
+          <w:lang w:eastAsia="en-IN"/>
+        </w:rPr>
+      </w:pPr>
+      <w:r>
+        <w:rPr>
+          <w:noProof/>
+        </w:rPr>
+        <w:drawing>
+          <wp:inline distT="0" distB="0" distL="0" distR="0" wp14:anchorId="1130F80C" wp14:editId="55F71C2D">
+            <wp:extent cx="5731510" cy="4194810"/>
+            <wp:effectExtent l="0" t="0" r="2540" b="0"/>
+            <wp:docPr id="12" name="Picture 12" descr="Graphical user interface, text, application, chat or text message&#10;&#10;Description automatically generated"/>
+            <wp:cNvGraphicFramePr>
+              <a:graphicFrameLocks xmlns:a="http://schemas.openxmlformats.org/drawingml/2006/main" noChangeAspect="1"/>
+            </wp:cNvGraphicFramePr>
+            <a:graphic xmlns:a="http://schemas.openxmlformats.org/drawingml/2006/main">
+              <a:graphicData uri="http://schemas.openxmlformats.org/drawingml/2006/picture">
+                <pic:pic xmlns:pic="http://schemas.openxmlformats.org/drawingml/2006/picture">
+                  <pic:nvPicPr>
+                    <pic:cNvPr id="12" name="Picture 12" descr="Graphical user interface, text, application, chat or text message&#10;&#10;Description automatically generated"/>
+                    <pic:cNvPicPr/>
+                  </pic:nvPicPr>
+                  <pic:blipFill>
+                    <a:blip r:embed="rId14"/>
+                    <a:stretch>
+                      <a:fillRect/>
+                    </a:stretch>
+                  </pic:blipFill>
+                  <pic:spPr>
+                    <a:xfrm>
+                      <a:off x="0" y="0"/>
+                      <a:ext cx="5731510" cy="4194810"/>
+                    </a:xfrm>
+                    <a:prstGeom prst="rect">
+                      <a:avLst/>
+                    </a:prstGeom>
+                  </pic:spPr>
+                </pic:pic>
+              </a:graphicData>
+            </a:graphic>
+          </wp:inline>
+        </w:drawing>
+      </w:r>
+    </w:p>
+    <w:p>
+      <w:pPr>
+        <w:spacing w:before="595" w:after="0" w:line="480" w:lineRule="atLeast"/>
+        <w:rPr>
+          <w:rFonts w:ascii="Georgia" w:eastAsia="Times New Roman" w:hAnsi="Georgia" w:cs="Times New Roman"/>
+          <w:i/>
+          <w:iCs/>
+          <w:color w:val="292929"/>
+          <w:spacing w:val="-1"/>
+          <w:sz w:val="32"/>
+          <w:szCs w:val="32"/>
+          <w:lang w:eastAsia="en-IN"/>
+        </w:rPr>
+      </w:pPr>
+    </w:p>
+    <w:p>
+      <w:pPr>
+        <w:spacing w:before="595" w:after="0" w:line="480" w:lineRule="atLeast"/>
+        <w:rPr>
+          <w:rFonts w:ascii="Georgia" w:hAnsi="Georgia"/>
+          <w:color w:val="292929"/>
+          <w:spacing w:val="-1"/>
+          <w:sz w:val="30"/>
+          <w:szCs w:val="30"/>
+          <w:shd w:val="clear" w:color="auto" w:fill="FFFFFF"/>
+        </w:rPr>
+      </w:pPr>
+      <w:r>
+        <w:rPr>
+          <w:rFonts w:ascii="Georgia" w:hAnsi="Georgia"/>
+          <w:color w:val="292929"/>
+          <w:spacing w:val="-1"/>
+          <w:sz w:val="30"/>
+          <w:szCs w:val="30"/>
+          <w:shd w:val="clear" w:color="auto" w:fill="FFFFFF"/>
+        </w:rPr>
+        <w:t>The above code will take around 6 seconds to execute. but if we replace this with </w:t>
+      </w:r>
+      <w:r>
+        <w:rPr>
+          <w:rStyle w:val="HTMLCode"/>
+          <w:rFonts w:eastAsiaTheme="minorHAnsi"/>
+          <w:color w:val="292929"/>
+          <w:spacing w:val="-1"/>
+          <w:sz w:val="23"/>
+          <w:szCs w:val="23"/>
+          <w:shd w:val="clear" w:color="auto" w:fill="F2F2F2"/>
+        </w:rPr>
+        <w:t>Promise.all()</w:t>
+      </w:r>
+      <w:r>
+        <w:rPr>
+          <w:rFonts w:ascii="Georgia" w:hAnsi="Georgia"/>
+          <w:color w:val="292929"/>
+          <w:spacing w:val="-1"/>
+          <w:sz w:val="30"/>
+          <w:szCs w:val="30"/>
+          <w:shd w:val="clear" w:color="auto" w:fill="FFFFFF"/>
+        </w:rPr>
+        <w:t> it will reduce the execution time.</w:t>
+      </w:r>
+    </w:p>
+    <w:p>
+      <w:pPr>
+        <w:spacing w:before="595" w:after="0" w:line="480" w:lineRule="atLeast"/>
+        <w:rPr>
+          <w:rFonts w:ascii="Georgia" w:hAnsi="Georgia"/>
+          <w:color w:val="292929"/>
+          <w:spacing w:val="-1"/>
+          <w:sz w:val="30"/>
+          <w:szCs w:val="30"/>
+          <w:shd w:val="clear" w:color="auto" w:fill="FFFFFF"/>
+        </w:rPr>
+      </w:pPr>
+    </w:p>
+    <w:p>
+      <w:pPr>
+        <w:spacing w:before="595" w:after="0" w:line="480" w:lineRule="atLeast"/>
+        <w:rPr>
+          <w:rFonts w:ascii="Georgia" w:hAnsi="Georgia"/>
+          <w:color w:val="292929"/>
+          <w:spacing w:val="-1"/>
+          <w:sz w:val="30"/>
+          <w:szCs w:val="30"/>
+          <w:shd w:val="clear" w:color="auto" w:fill="FFFFFF"/>
+        </w:rPr>
+      </w:pPr>
+    </w:p>
+    <w:p>
+      <w:pPr>
+        <w:spacing w:before="595" w:after="0" w:line="480" w:lineRule="atLeast"/>
+        <w:rPr>
+          <w:rFonts w:ascii="Georgia" w:eastAsia="Times New Roman" w:hAnsi="Georgia" w:cs="Times New Roman"/>
+          <w:i/>
+          <w:iCs/>
+          <w:color w:val="292929"/>
+          <w:spacing w:val="-1"/>
+          <w:sz w:val="32"/>
+          <w:szCs w:val="32"/>
+          <w:lang w:eastAsia="en-IN"/>
+        </w:rPr>
+      </w:pPr>
+      <w:r>
+        <w:rPr>
+          <w:noProof/>
+        </w:rPr>
+        <w:lastRenderedPageBreak/>
+        <w:drawing>
+          <wp:inline distT="0" distB="0" distL="0" distR="0" wp14:anchorId="49B765FA" wp14:editId="483F373A">
+            <wp:extent cx="5731510" cy="1585595"/>
+            <wp:effectExtent l="0" t="0" r="2540" b="0"/>
+            <wp:docPr id="13" name="Picture 13" descr="Graphical user interface, text, application&#10;&#10;Description automatically generated"/>
+            <wp:cNvGraphicFramePr>
+              <a:graphicFrameLocks xmlns:a="http://schemas.openxmlformats.org/drawingml/2006/main" noChangeAspect="1"/>
+            </wp:cNvGraphicFramePr>
+            <a:graphic xmlns:a="http://schemas.openxmlformats.org/drawingml/2006/main">
+              <a:graphicData uri="http://schemas.openxmlformats.org/drawingml/2006/picture">
+                <pic:pic xmlns:pic="http://schemas.openxmlformats.org/drawingml/2006/picture">
+                  <pic:nvPicPr>
+                    <pic:cNvPr id="13" name="Picture 13" descr="Graphical user interface, text, application&#10;&#10;Description automatically generated"/>
+                    <pic:cNvPicPr/>
+                  </pic:nvPicPr>
+                  <pic:blipFill>
+                    <a:blip r:embed="rId15"/>
+                    <a:stretch>
+                      <a:fillRect/>
+                    </a:stretch>
+                  </pic:blipFill>
+                  <pic:spPr>
+                    <a:xfrm>
+                      <a:off x="0" y="0"/>
+                      <a:ext cx="5731510" cy="1585595"/>
+                    </a:xfrm>
+                    <a:prstGeom prst="rect">
+                      <a:avLst/>
+                    </a:prstGeom>
+                  </pic:spPr>
+                </pic:pic>
+              </a:graphicData>
+            </a:graphic>
+          </wp:inline>
+        </w:drawing>
+      </w:r>
+    </w:p>
+    <w:p>
+      <w:pPr>
+        <w:spacing w:before="480" w:after="0" w:line="480" w:lineRule="atLeast"/>
+        <w:rPr>
+          <w:rFonts w:ascii="Georgia" w:eastAsia="Times New Roman" w:hAnsi="Georgia" w:cs="Times New Roman"/>
+          <w:color w:val="292929"/>
+          <w:spacing w:val="-1"/>
+          <w:sz w:val="30"/>
+          <w:szCs w:val="30"/>
+          <w:lang w:eastAsia="en-IN"/>
+        </w:rPr>
+      </w:pPr>
+      <w:r>
+        <w:rPr>
+          <w:rFonts w:ascii="Georgia" w:eastAsia="Times New Roman" w:hAnsi="Georgia" w:cs="Times New Roman"/>
+          <w:color w:val="292929"/>
+          <w:spacing w:val="-1"/>
+          <w:sz w:val="30"/>
+          <w:szCs w:val="30"/>
+          <w:lang w:eastAsia="en-IN"/>
+        </w:rPr>
+        <w:t>The above code will take around 6 seconds to execute. but if we replace this with </w:t>
+      </w:r>
+      <w:r>
+        <w:rPr>
+          <w:rFonts w:ascii="Courier New" w:eastAsia="Times New Roman" w:hAnsi="Courier New" w:cs="Courier New"/>
+          <w:color w:val="292929"/>
+          <w:spacing w:val="-1"/>
+          <w:sz w:val="23"/>
+          <w:szCs w:val="23"/>
+          <w:shd w:val="clear" w:color="auto" w:fill="F2F2F2"/>
+          <w:lang w:eastAsia="en-IN"/>
+        </w:rPr>
+        <w:t>Promise.all()</w:t>
+      </w:r>
+      <w:r>
+        <w:rPr>
+          <w:rFonts w:ascii="Georgia" w:eastAsia="Times New Roman" w:hAnsi="Georgia" w:cs="Times New Roman"/>
+          <w:color w:val="292929"/>
+          <w:spacing w:val="-1"/>
+          <w:sz w:val="30"/>
+          <w:szCs w:val="30"/>
+          <w:lang w:eastAsia="en-IN"/>
+        </w:rPr>
+        <w:t> it will reduce the execution time.</w:t>
+      </w:r>
+    </w:p>
+    <w:p>
+      <w:pPr>
+        <w:pStyle w:val="ListParagraph"/>
+        <w:rPr>
+          <w:sz w:val="32"/>
+          <w:szCs w:val="32"/>
+        </w:rPr>
+      </w:pPr>
+    </w:p>
+    <w:p>
+      <w:pPr>
+        <w:rPr>
+          <w:sz w:val="32"/>
+          <w:szCs w:val="32"/>
+        </w:rPr>
+      </w:pPr>
+    </w:p>
     <w:sectPr>
       <w:pgSz w:w="11906" w:h="16838"/>
       <w:pgMar w:top="1440" w:right="1440" w:bottom="1440" w:left="1440" w:header="708" w:footer="708" w:gutter="0"/>
@@ -65,6 +2158,103 @@
     </w:sectPr>
   </w:body>
 </w:document>
+</file>
+
+<file path=word/numbering.xml><?xml version="1.0" encoding="utf-8"?>
+<w:numbering xmlns:wpc="http://schemas.microsoft.com/office/word/2010/wordprocessingCanvas" xmlns:cx="http://schemas.microsoft.com/office/drawing/2014/chartex" xmlns:cx1="http://schemas.microsoft.com/office/drawing/2015/9/8/chartex" xmlns:cx2="http://schemas.microsoft.com/office/drawing/2015/10/21/chartex" xmlns:cx3="http://schemas.microsoft.com/office/drawing/2016/5/9/chartex" xmlns:cx4="http://schemas.microsoft.com/office/drawing/2016/5/10/chartex" xmlns:cx5="http://schemas.microsoft.com/office/drawing/2016/5/11/chartex" xmlns:cx6="http://schemas.microsoft.com/office/drawing/2016/5/12/chartex" xmlns:cx7="http://schemas.microsoft.com/office/drawing/2016/5/13/chartex" xmlns:cx8="http://schemas.microsoft.com/office/drawing/2016/5/14/chartex" xmlns:mc="http://schemas.openxmlformats.org/markup-compatibility/2006" xmlns:aink="http://schemas.microsoft.com/office/drawing/2016/ink" xmlns:am3d="http://schemas.microsoft.com/office/drawing/2017/model3d" xmlns:o="urn:schemas-microsoft-com:office:office" xmlns:r="http://schemas.openxmlformats.org/officeDocument/2006/relationships" xmlns:m="http://schemas.openxmlformats.org/officeDocument/2006/math" xmlns:v="urn:schemas-microsoft-com:vml" xmlns:wp14="http://schemas.microsoft.com/office/word/2010/wordprocessingDrawing" xmlns:wp="http://schemas.openxmlformats.org/drawingml/2006/wordprocessingDrawing" xmlns:w10="urn:schemas-microsoft-com:office:word" xmlns:w="http://schemas.openxmlformats.org/wordprocessingml/2006/main" xmlns:w14="http://schemas.microsoft.com/office/word/2010/wordml" xmlns:w15="http://schemas.microsoft.com/office/word/2012/wordml" xmlns:w16cex="http://schemas.microsoft.com/office/word/2018/wordml/cex" xmlns:w16cid="http://schemas.microsoft.com/office/word/2016/wordml/cid" xmlns:w16="http://schemas.microsoft.com/office/word/2018/wordml" xmlns:w16sdtdh="http://schemas.microsoft.com/office/word/2020/wordml/sdtdatahash" xmlns:w16se="http://schemas.microsoft.com/office/word/2015/wordml/symex" xmlns:wpg="http://schemas.microsoft.com/office/word/2010/wordprocessingGroup" xmlns:wpi="http://schemas.microsoft.com/office/word/2010/wordprocessingInk" xmlns:wne="http://schemas.microsoft.com/office/word/2006/wordml" xmlns:wps="http://schemas.microsoft.com/office/word/2010/wordprocessingShape" mc:Ignorable="w14 w15 w16se w16cid w16 w16cex w16sdtdh wp14">
+  <w:abstractNum w:abstractNumId="0" w15:restartNumberingAfterBreak="0">
+    <w:nsid w:val="0E8237B4"/>
+    <w:multiLevelType w:val="hybridMultilevel"/>
+    <w:tmpl w:val="66F0A178"/>
+    <w:lvl w:ilvl="0" w:tplc="270689D6">
+      <w:start w:val="1"/>
+      <w:numFmt w:val="decimal"/>
+      <w:lvlText w:val="%1."/>
+      <w:lvlJc w:val="left"/>
+      <w:pPr>
+        <w:ind w:left="720" w:hanging="360"/>
+      </w:pPr>
+      <w:rPr>
+        <w:rFonts w:hint="default"/>
+      </w:rPr>
+    </w:lvl>
+    <w:lvl w:ilvl="1" w:tplc="40090019" w:tentative="1">
+      <w:start w:val="1"/>
+      <w:numFmt w:val="lowerLetter"/>
+      <w:lvlText w:val="%2."/>
+      <w:lvlJc w:val="left"/>
+      <w:pPr>
+        <w:ind w:left="1440" w:hanging="360"/>
+      </w:pPr>
+    </w:lvl>
+    <w:lvl w:ilvl="2" w:tplc="4009001B" w:tentative="1">
+      <w:start w:val="1"/>
+      <w:numFmt w:val="lowerRoman"/>
+      <w:lvlText w:val="%3."/>
+      <w:lvlJc w:val="right"/>
+      <w:pPr>
+        <w:ind w:left="2160" w:hanging="180"/>
+      </w:pPr>
+    </w:lvl>
+    <w:lvl w:ilvl="3" w:tplc="4009000F" w:tentative="1">
+      <w:start w:val="1"/>
+      <w:numFmt w:val="decimal"/>
+      <w:lvlText w:val="%4."/>
+      <w:lvlJc w:val="left"/>
+      <w:pPr>
+        <w:ind w:left="2880" w:hanging="360"/>
+      </w:pPr>
+    </w:lvl>
+    <w:lvl w:ilvl="4" w:tplc="40090019" w:tentative="1">
+      <w:start w:val="1"/>
+      <w:numFmt w:val="lowerLetter"/>
+      <w:lvlText w:val="%5."/>
+      <w:lvlJc w:val="left"/>
+      <w:pPr>
+        <w:ind w:left="3600" w:hanging="360"/>
+      </w:pPr>
+    </w:lvl>
+    <w:lvl w:ilvl="5" w:tplc="4009001B" w:tentative="1">
+      <w:start w:val="1"/>
+      <w:numFmt w:val="lowerRoman"/>
+      <w:lvlText w:val="%6."/>
+      <w:lvlJc w:val="right"/>
+      <w:pPr>
+        <w:ind w:left="4320" w:hanging="180"/>
+      </w:pPr>
+    </w:lvl>
+    <w:lvl w:ilvl="6" w:tplc="4009000F" w:tentative="1">
+      <w:start w:val="1"/>
+      <w:numFmt w:val="decimal"/>
+      <w:lvlText w:val="%7."/>
+      <w:lvlJc w:val="left"/>
+      <w:pPr>
+        <w:ind w:left="5040" w:hanging="360"/>
+      </w:pPr>
+    </w:lvl>
+    <w:lvl w:ilvl="7" w:tplc="40090019" w:tentative="1">
+      <w:start w:val="1"/>
+      <w:numFmt w:val="lowerLetter"/>
+      <w:lvlText w:val="%8."/>
+      <w:lvlJc w:val="left"/>
+      <w:pPr>
+        <w:ind w:left="5760" w:hanging="360"/>
+      </w:pPr>
+    </w:lvl>
+    <w:lvl w:ilvl="8" w:tplc="4009001B" w:tentative="1">
+      <w:start w:val="1"/>
+      <w:numFmt w:val="lowerRoman"/>
+      <w:lvlText w:val="%9."/>
+      <w:lvlJc w:val="right"/>
+      <w:pPr>
+        <w:ind w:left="6480" w:hanging="180"/>
+      </w:pPr>
+    </w:lvl>
+  </w:abstractNum>
+  <w:num w:numId="1" w16cid:durableId="1116175949">
+    <w:abstractNumId w:val="0"/>
+  </w:num>
+</w:numbering>
 </file>
 
 <file path=word/styles.xml><?xml version="1.0" encoding="utf-8"?>
@@ -466,6 +2656,27 @@
     <w:name w:val="Normal"/>
     <w:qFormat/>
   </w:style>
+  <w:style w:type="paragraph" w:styleId="Heading1">
+    <w:name w:val="heading 1"/>
+    <w:basedOn w:val="Normal"/>
+    <w:link w:val="Heading1Char"/>
+    <w:uiPriority w:val="9"/>
+    <w:qFormat/>
+    <w:rsid w:val="00DE3657"/>
+    <w:pPr>
+      <w:spacing w:before="100" w:beforeAutospacing="1" w:after="100" w:afterAutospacing="1" w:line="240" w:lineRule="auto"/>
+      <w:outlineLvl w:val="0"/>
+    </w:pPr>
+    <w:rPr>
+      <w:rFonts w:ascii="Times New Roman" w:eastAsia="Times New Roman" w:hAnsi="Times New Roman" w:cs="Times New Roman"/>
+      <w:b/>
+      <w:bCs/>
+      <w:kern w:val="36"/>
+      <w:sz w:val="48"/>
+      <w:szCs w:val="48"/>
+      <w:lang w:eastAsia="en-IN"/>
+    </w:rPr>
+  </w:style>
   <w:style w:type="character" w:default="1" w:styleId="DefaultParagraphFont">
     <w:name w:val="Default Paragraph Font"/>
     <w:uiPriority w:val="1"/>
@@ -492,6 +2703,110 @@
     <w:uiPriority w:val="99"/>
     <w:semiHidden/>
     <w:unhideWhenUsed/>
+  </w:style>
+  <w:style w:type="paragraph" w:styleId="ListParagraph">
+    <w:name w:val="List Paragraph"/>
+    <w:basedOn w:val="Normal"/>
+    <w:uiPriority w:val="34"/>
+    <w:qFormat/>
+    <w:rsid w:val="00DE3657"/>
+    <w:pPr>
+      <w:ind w:left="720"/>
+      <w:contextualSpacing/>
+    </w:pPr>
+  </w:style>
+  <w:style w:type="character" w:customStyle="1" w:styleId="Heading1Char">
+    <w:name w:val="Heading 1 Char"/>
+    <w:basedOn w:val="DefaultParagraphFont"/>
+    <w:link w:val="Heading1"/>
+    <w:uiPriority w:val="9"/>
+    <w:rsid w:val="00DE3657"/>
+    <w:rPr>
+      <w:rFonts w:ascii="Times New Roman" w:eastAsia="Times New Roman" w:hAnsi="Times New Roman" w:cs="Times New Roman"/>
+      <w:b/>
+      <w:bCs/>
+      <w:kern w:val="36"/>
+      <w:sz w:val="48"/>
+      <w:szCs w:val="48"/>
+      <w:lang w:eastAsia="en-IN"/>
+    </w:rPr>
+  </w:style>
+  <w:style w:type="paragraph" w:customStyle="1" w:styleId="pw-post-body-paragraph">
+    <w:name w:val="pw-post-body-paragraph"/>
+    <w:basedOn w:val="Normal"/>
+    <w:rsid w:val="00DE3657"/>
+    <w:pPr>
+      <w:spacing w:before="100" w:beforeAutospacing="1" w:after="100" w:afterAutospacing="1" w:line="240" w:lineRule="auto"/>
+    </w:pPr>
+    <w:rPr>
+      <w:rFonts w:ascii="Times New Roman" w:eastAsia="Times New Roman" w:hAnsi="Times New Roman" w:cs="Times New Roman"/>
+      <w:sz w:val="24"/>
+      <w:szCs w:val="24"/>
+      <w:lang w:eastAsia="en-IN"/>
+    </w:rPr>
+  </w:style>
+  <w:style w:type="character" w:styleId="HTMLCode">
+    <w:name w:val="HTML Code"/>
+    <w:basedOn w:val="DefaultParagraphFont"/>
+    <w:uiPriority w:val="99"/>
+    <w:semiHidden/>
+    <w:unhideWhenUsed/>
+    <w:rsid w:val="00DE3657"/>
+    <w:rPr>
+      <w:rFonts w:ascii="Courier New" w:eastAsia="Times New Roman" w:hAnsi="Courier New" w:cs="Courier New"/>
+      <w:sz w:val="20"/>
+      <w:szCs w:val="20"/>
+    </w:rPr>
+  </w:style>
+  <w:style w:type="paragraph" w:customStyle="1" w:styleId="le">
+    <w:name w:val="le"/>
+    <w:basedOn w:val="Normal"/>
+    <w:rsid w:val="00DE3657"/>
+    <w:pPr>
+      <w:spacing w:before="100" w:beforeAutospacing="1" w:after="100" w:afterAutospacing="1" w:line="240" w:lineRule="auto"/>
+    </w:pPr>
+    <w:rPr>
+      <w:rFonts w:ascii="Times New Roman" w:eastAsia="Times New Roman" w:hAnsi="Times New Roman" w:cs="Times New Roman"/>
+      <w:sz w:val="24"/>
+      <w:szCs w:val="24"/>
+      <w:lang w:eastAsia="en-IN"/>
+    </w:rPr>
+  </w:style>
+  <w:style w:type="character" w:styleId="Strong">
+    <w:name w:val="Strong"/>
+    <w:basedOn w:val="DefaultParagraphFont"/>
+    <w:uiPriority w:val="22"/>
+    <w:qFormat/>
+    <w:rsid w:val="00DE3657"/>
+    <w:rPr>
+      <w:b/>
+      <w:bCs/>
+    </w:rPr>
+  </w:style>
+  <w:style w:type="paragraph" w:customStyle="1" w:styleId="ns">
+    <w:name w:val="ns"/>
+    <w:basedOn w:val="Normal"/>
+    <w:rsid w:val="00DE3657"/>
+    <w:pPr>
+      <w:spacing w:before="100" w:beforeAutospacing="1" w:after="100" w:afterAutospacing="1" w:line="240" w:lineRule="auto"/>
+    </w:pPr>
+    <w:rPr>
+      <w:rFonts w:ascii="Times New Roman" w:eastAsia="Times New Roman" w:hAnsi="Times New Roman" w:cs="Times New Roman"/>
+      <w:sz w:val="24"/>
+      <w:szCs w:val="24"/>
+      <w:lang w:eastAsia="en-IN"/>
+    </w:rPr>
+  </w:style>
+  <w:style w:type="character" w:styleId="Emphasis">
+    <w:name w:val="Emphasis"/>
+    <w:basedOn w:val="DefaultParagraphFont"/>
+    <w:uiPriority w:val="20"/>
+    <w:qFormat/>
+    <w:rsid w:val="00DE3657"/>
+    <w:rPr>
+      <w:i/>
+      <w:iCs/>
+    </w:rPr>
   </w:style>
 </w:styles>
 </file>

</xml_diff>